<commit_message>
Comments and some clarifications needed for @MollycMulcahy section.  Part of issue #4
</commit_message>
<xml_diff>
--- a/Placental Transport Review/Placental metabolism of carbohydrates.docx
+++ b/Placental Transport Review/Placental metabolism of carbohydrates.docx
@@ -1,6 +1,6 @@
 
 <file path=word/document.xml><?xml version="1.0" encoding="utf-8"?>
-<w:document xmlns:wpc="http://schemas.microsoft.com/office/word/2010/wordprocessingCanvas" xmlns:cx="http://schemas.microsoft.com/office/drawing/2014/chartex" xmlns:cx1="http://schemas.microsoft.com/office/drawing/2015/9/8/chartex" xmlns:cx2="http://schemas.microsoft.com/office/drawing/2015/10/21/chartex" xmlns:cx3="http://schemas.microsoft.com/office/drawing/2016/5/9/chartex" xmlns:cx4="http://schemas.microsoft.com/office/drawing/2016/5/10/chartex" xmlns:cx5="http://schemas.microsoft.com/office/drawing/2016/5/11/chartex" xmlns:cx6="http://schemas.microsoft.com/office/drawing/2016/5/12/chartex" xmlns:cx7="http://schemas.microsoft.com/office/drawing/2016/5/13/chartex" xmlns:cx8="http://schemas.microsoft.com/office/drawing/2016/5/14/chartex" xmlns:mc="http://schemas.openxmlformats.org/markup-compatibility/2006" xmlns:aink="http://schemas.microsoft.com/office/drawing/2016/ink" xmlns:am3d="http://schemas.microsoft.com/office/drawing/2017/model3d" xmlns:o="urn:schemas-microsoft-com:office:office" xmlns:r="http://schemas.openxmlformats.org/officeDocument/2006/relationships" xmlns:m="http://schemas.openxmlformats.org/officeDocument/2006/math" xmlns:v="urn:schemas-microsoft-com:vml" xmlns:wp14="http://schemas.microsoft.com/office/word/2010/wordprocessingDrawing" xmlns:wp="http://schemas.openxmlformats.org/drawingml/2006/wordprocessingDrawing" xmlns:w10="urn:schemas-microsoft-com:office:word" xmlns:w="http://schemas.openxmlformats.org/wordprocessingml/2006/main" xmlns:w14="http://schemas.microsoft.com/office/word/2010/wordml" xmlns:w15="http://schemas.microsoft.com/office/word/2012/wordml" xmlns:w16cid="http://schemas.microsoft.com/office/word/2016/wordml/cid" xmlns:w16se="http://schemas.microsoft.com/office/word/2015/wordml/symex" xmlns:wpg="http://schemas.microsoft.com/office/word/2010/wordprocessingGroup" xmlns:wpi="http://schemas.microsoft.com/office/word/2010/wordprocessingInk" xmlns:wne="http://schemas.microsoft.com/office/word/2006/wordml" xmlns:wps="http://schemas.microsoft.com/office/word/2010/wordprocessingShape" mc:Ignorable="w14 w15 w16se w16cid wp14">
+<w:document xmlns:wpc="http://schemas.microsoft.com/office/word/2010/wordprocessingCanvas" xmlns:mo="http://schemas.microsoft.com/office/mac/office/2008/main" xmlns:mc="http://schemas.openxmlformats.org/markup-compatibility/2006" xmlns:mv="urn:schemas-microsoft-com:mac:vml" xmlns:o="urn:schemas-microsoft-com:office:office" xmlns:r="http://schemas.openxmlformats.org/officeDocument/2006/relationships" xmlns:m="http://schemas.openxmlformats.org/officeDocument/2006/math" xmlns:v="urn:schemas-microsoft-com:vml" xmlns:wp14="http://schemas.microsoft.com/office/word/2010/wordprocessingDrawing" xmlns:wp="http://schemas.openxmlformats.org/drawingml/2006/wordprocessingDrawing" xmlns:w10="urn:schemas-microsoft-com:office:word" xmlns:w="http://schemas.openxmlformats.org/wordprocessingml/2006/main" xmlns:w14="http://schemas.microsoft.com/office/word/2010/wordml" xmlns:w15="http://schemas.microsoft.com/office/word/2012/wordml" xmlns:wpg="http://schemas.microsoft.com/office/word/2010/wordprocessingGroup" xmlns:wpi="http://schemas.microsoft.com/office/word/2010/wordprocessingInk" xmlns:wne="http://schemas.microsoft.com/office/word/2006/wordml" xmlns:wps="http://schemas.microsoft.com/office/word/2010/wordprocessingShape" mc:Ignorable="w14 w15 wp14">
   <w:body>
     <w:p>
       <w:r>
@@ -17,15 +17,51 @@
         <w:t xml:space="preserve">In state of pregnancy, </w:t>
       </w:r>
       <w:r>
-        <w:t xml:space="preserve">maternal physiology undergoes changes to facilitate constant stream of glucose to the infant; including maternal insulin resistance and increased gluconeogenesis. Glucose is the main substrate for fetal, and placental metabolism. </w:t>
-      </w:r>
-      <w:proofErr w:type="gramStart"/>
-      <w:r>
-        <w:t>The majority of</w:t>
-      </w:r>
-      <w:proofErr w:type="gramEnd"/>
-      <w:r>
-        <w:t xml:space="preserve"> the glucose supplied to the uteroplacental unit is from maternal circulation (Gallo L.A. et al, 2017). The normal transfer of maternal glucose into the placenta is through GLUT family transporters. The GLUT1 transporter is in greater concentration on the maternal face of the placenta, in microvillus structures, and transfers glucose via facilitated diffusion (</w:t>
+        <w:t xml:space="preserve">maternal physiology undergoes changes to facilitate constant stream of glucose to the infant; including maternal insulin resistance and increased </w:t>
+      </w:r>
+      <w:commentRangeStart w:id="0"/>
+      <w:r>
+        <w:t>gluconeogenesis</w:t>
+      </w:r>
+      <w:commentRangeEnd w:id="0"/>
+      <w:r>
+        <w:rPr>
+          <w:rStyle w:val="CommentReference"/>
+        </w:rPr>
+        <w:commentReference w:id="0"/>
+      </w:r>
+      <w:r>
+        <w:t xml:space="preserve">. Glucose is the main substrate for fetal, and placental </w:t>
+      </w:r>
+      <w:commentRangeStart w:id="1"/>
+      <w:r>
+        <w:t>metabolism</w:t>
+      </w:r>
+      <w:commentRangeEnd w:id="1"/>
+      <w:r>
+        <w:rPr>
+          <w:rStyle w:val="CommentReference"/>
+        </w:rPr>
+        <w:commentReference w:id="1"/>
+      </w:r>
+      <w:r>
+        <w:t xml:space="preserve">. The majority of the glucose supplied to the uteroplacental unit is from maternal circulation (Gallo L.A. et al, 2017). The normal transfer of maternal glucose into the placenta is </w:t>
+      </w:r>
+      <w:ins w:id="2" w:author="Dave Bridges" w:date="2018-01-16T08:36:00Z">
+        <w:r>
+          <w:t xml:space="preserve">passive transport </w:t>
+        </w:r>
+      </w:ins>
+      <w:r>
+        <w:t>through GLUT family transporters. The GLUT1 transporter is in greater concentration on the maternal face of the placenta, in microvillus structures</w:t>
+      </w:r>
+      <w:del w:id="3" w:author="Dave Bridges" w:date="2018-01-16T08:36:00Z">
+        <w:r>
+          <w:delText>, and transfers glucose via facilitated diffusion</w:delText>
+        </w:r>
+      </w:del>
+      <w:r>
+        <w:t xml:space="preserve"> (</w:t>
       </w:r>
       <w:proofErr w:type="spellStart"/>
       <w:r>
@@ -36,7 +72,26 @@
         <w:t xml:space="preserve"> et al 2013). </w:t>
       </w:r>
       <w:r>
-        <w:t>Within the normal physiological range of blood glucose, there is more GLUT1 on the maternal villous side than on the basal/fetal side (</w:t>
+        <w:t>Within the normal physiological range of</w:t>
+      </w:r>
+      <w:bookmarkStart w:id="4" w:name="_GoBack"/>
+      <w:bookmarkEnd w:id="4"/>
+      <w:r>
+        <w:t xml:space="preserve"> blood glucose, </w:t>
+      </w:r>
+      <w:commentRangeStart w:id="5"/>
+      <w:r>
+        <w:t xml:space="preserve">there is more </w:t>
+      </w:r>
+      <w:commentRangeEnd w:id="5"/>
+      <w:r>
+        <w:rPr>
+          <w:rStyle w:val="CommentReference"/>
+        </w:rPr>
+        <w:commentReference w:id="5"/>
+      </w:r>
+      <w:r>
+        <w:t>GLUT1 on the maternal villous side than on the basal/fetal side (</w:t>
       </w:r>
       <w:proofErr w:type="spellStart"/>
       <w:r>
@@ -52,18 +107,79 @@
       </w:r>
       <w:proofErr w:type="spellEnd"/>
       <w:r>
-        <w:t xml:space="preserve"> al 2013). There appears to be greater saturation of GLUT1 transporters early in the pregnancy, with levels stagnating as gestation progresses (Gallo 2017). Because maternal glycemia is higher than that of the fetus, even in normal pregnancy and the transporters </w:t>
-      </w:r>
-      <w:r>
-        <w:t xml:space="preserve">are of passive mechanism, it was previously supposed that maternal blood glucose was the only driver in glucose transport out of maternal circulation. There </w:t>
-      </w:r>
-      <w:proofErr w:type="gramStart"/>
-      <w:r>
-        <w:t>is</w:t>
-      </w:r>
-      <w:proofErr w:type="gramEnd"/>
-      <w:r>
-        <w:t xml:space="preserve"> burgeoning evidence that fetal and placental needs, as well as fetal insulinemia also play a critical role in driving the transfer of glucose (Gallo 2017). There are some GLUT4 transporters present in placental tissues, but they do not appear to have a key role in nutrient transfer, as insulin dependent signaling is not crucial in the placenta (</w:t>
+        <w:t xml:space="preserve"> al 2013). There appears to be greater saturation of GLUT1 transporters early in the pregnancy, with </w:t>
+      </w:r>
+      <w:commentRangeStart w:id="6"/>
+      <w:r>
+        <w:t xml:space="preserve">levels </w:t>
+      </w:r>
+      <w:commentRangeEnd w:id="6"/>
+      <w:r>
+        <w:rPr>
+          <w:rStyle w:val="CommentReference"/>
+        </w:rPr>
+        <w:commentReference w:id="6"/>
+      </w:r>
+      <w:r>
+        <w:t xml:space="preserve">stagnating as gestation progresses (Gallo 2017). Because maternal glycemia is higher than that of the fetus, even in normal pregnancy and the transporters </w:t>
+      </w:r>
+      <w:r>
+        <w:t xml:space="preserve">are of passive mechanism, it was </w:t>
+      </w:r>
+      <w:del w:id="7" w:author="Dave Bridges" w:date="2018-01-16T08:37:00Z">
+        <w:r>
+          <w:delText xml:space="preserve">previously supposed </w:delText>
+        </w:r>
+      </w:del>
+      <w:ins w:id="8" w:author="Dave Bridges" w:date="2018-01-16T08:37:00Z">
+        <w:r>
+          <w:t xml:space="preserve">hypothesized </w:t>
+        </w:r>
+      </w:ins>
+      <w:r>
+        <w:t xml:space="preserve">that maternal blood glucose was the only driver in glucose transport out of maternal circulation. There is </w:t>
+      </w:r>
+      <w:commentRangeStart w:id="9"/>
+      <w:r>
+        <w:t xml:space="preserve">burgeoning evidence </w:t>
+      </w:r>
+      <w:commentRangeEnd w:id="9"/>
+      <w:r>
+        <w:rPr>
+          <w:rStyle w:val="CommentReference"/>
+        </w:rPr>
+        <w:commentReference w:id="9"/>
+      </w:r>
+      <w:r>
+        <w:t xml:space="preserve">that fetal and placental needs, as well as fetal insulinemia also play a critical role in driving the transfer of glucose (Gallo 2017). There are some GLUT4 transporters present in placental tissues, but they </w:t>
+      </w:r>
+      <w:commentRangeStart w:id="10"/>
+      <w:r>
+        <w:t xml:space="preserve">do not appear to have a key role </w:t>
+      </w:r>
+      <w:commentRangeEnd w:id="10"/>
+      <w:r>
+        <w:rPr>
+          <w:rStyle w:val="CommentReference"/>
+        </w:rPr>
+        <w:commentReference w:id="10"/>
+      </w:r>
+      <w:r>
+        <w:t xml:space="preserve">in nutrient transfer, as insulin dependent </w:t>
+      </w:r>
+      <w:commentRangeStart w:id="11"/>
+      <w:r>
+        <w:t xml:space="preserve">signaling </w:t>
+      </w:r>
+      <w:commentRangeEnd w:id="11"/>
+      <w:r>
+        <w:rPr>
+          <w:rStyle w:val="CommentReference"/>
+        </w:rPr>
+        <w:commentReference w:id="11"/>
+      </w:r>
+      <w:r>
+        <w:t>is not crucial in the placenta (</w:t>
       </w:r>
       <w:proofErr w:type="spellStart"/>
       <w:r>
@@ -71,69 +187,149 @@
       </w:r>
       <w:proofErr w:type="spellEnd"/>
       <w:r>
-        <w:t xml:space="preserve"> et al, 2013). The normal placenta also holds an isoform of glucose 6 phosphatase, implying it is able to </w:t>
+        <w:t xml:space="preserve"> et al, 2013). The normal placenta also holds </w:t>
+      </w:r>
+      <w:commentRangeStart w:id="12"/>
+      <w:r>
+        <w:t xml:space="preserve">an </w:t>
+      </w:r>
+      <w:commentRangeEnd w:id="12"/>
+      <w:r>
+        <w:rPr>
+          <w:rStyle w:val="CommentReference"/>
+        </w:rPr>
+        <w:commentReference w:id="12"/>
+      </w:r>
+      <w:r>
+        <w:t xml:space="preserve">isoform of glucose 6 phosphatase, implying it is able to </w:t>
+      </w:r>
+      <w:del w:id="13" w:author="Dave Bridges" w:date="2018-01-16T08:39:00Z">
+        <w:r>
+          <w:delText xml:space="preserve">hydrolyse </w:delText>
+        </w:r>
+      </w:del>
+      <w:ins w:id="14" w:author="Dave Bridges" w:date="2018-01-16T08:39:00Z">
+        <w:r>
+          <w:t xml:space="preserve">dephosphorylate </w:t>
+        </w:r>
+      </w:ins>
+      <w:r>
+        <w:t xml:space="preserve">and </w:t>
+      </w:r>
+      <w:del w:id="15" w:author="Dave Bridges" w:date="2018-01-16T08:38:00Z">
+        <w:r>
+          <w:delText xml:space="preserve">use </w:delText>
+        </w:r>
+      </w:del>
+      <w:ins w:id="16" w:author="Dave Bridges" w:date="2018-01-16T08:38:00Z">
+        <w:r>
+          <w:t xml:space="preserve">release </w:t>
+        </w:r>
+      </w:ins>
+      <w:r>
+        <w:t>the glycogen that it stores (</w:t>
       </w:r>
       <w:proofErr w:type="spellStart"/>
       <w:r>
-        <w:t>hydrolyse</w:t>
+        <w:t>Laugue</w:t>
       </w:r>
       <w:proofErr w:type="spellEnd"/>
       <w:r>
-        <w:t xml:space="preserve"> and use the glycogen that it stores (</w:t>
+        <w:t xml:space="preserve">, 2013). </w:t>
+      </w:r>
+    </w:p>
+    <w:p/>
+    <w:p>
+      <w:commentRangeStart w:id="17"/>
+      <w:r>
+        <w:t xml:space="preserve">Obese </w:t>
+      </w:r>
+      <w:r>
+        <w:t xml:space="preserve">gravid </w:t>
+      </w:r>
+      <w:r>
+        <w:t>state</w:t>
+      </w:r>
+      <w:commentRangeEnd w:id="17"/>
+      <w:r>
+        <w:rPr>
+          <w:rStyle w:val="CommentReference"/>
+        </w:rPr>
+        <w:commentReference w:id="17"/>
+      </w:r>
+    </w:p>
+    <w:p>
+      <w:r>
+        <w:t xml:space="preserve">In pregnancies of women who have obesity, there is </w:t>
+      </w:r>
+      <w:commentRangeStart w:id="18"/>
+      <w:r>
+        <w:t>increased insulin signaling</w:t>
+      </w:r>
+      <w:commentRangeEnd w:id="18"/>
+      <w:r>
+        <w:rPr>
+          <w:rStyle w:val="CommentReference"/>
+        </w:rPr>
+        <w:commentReference w:id="18"/>
+      </w:r>
+      <w:r>
+        <w:t>. This insulin biding to its receptor activates mTORC1 signal</w:t>
+      </w:r>
+      <w:del w:id="19" w:author="Dave Bridges" w:date="2018-01-16T08:39:00Z">
+        <w:r>
+          <w:delText>l</w:delText>
+        </w:r>
+      </w:del>
+      <w:r>
+        <w:t xml:space="preserve">ing, and </w:t>
+      </w:r>
+      <w:commentRangeStart w:id="20"/>
+      <w:r>
+        <w:t xml:space="preserve">affecting </w:t>
+      </w:r>
+      <w:commentRangeEnd w:id="20"/>
+      <w:r>
+        <w:rPr>
+          <w:rStyle w:val="CommentReference"/>
+        </w:rPr>
+        <w:commentReference w:id="20"/>
+      </w:r>
+      <w:r>
+        <w:t>macronutrient metabolism (</w:t>
       </w:r>
       <w:proofErr w:type="spellStart"/>
       <w:r>
-        <w:t>Laugue</w:t>
+        <w:t>laugue</w:t>
       </w:r>
       <w:proofErr w:type="spellEnd"/>
       <w:r>
-        <w:t xml:space="preserve">, 2013). </w:t>
-      </w:r>
-      <w:bookmarkStart w:id="0" w:name="_GoBack"/>
-      <w:bookmarkEnd w:id="0"/>
+        <w:t xml:space="preserve"> et al 2013). </w:t>
+      </w:r>
     </w:p>
     <w:p/>
     <w:p>
       <w:r>
-        <w:t xml:space="preserve">Obese </w:t>
-      </w:r>
-      <w:r>
-        <w:t xml:space="preserve">gravid </w:t>
-      </w:r>
-      <w:r>
-        <w:t>state</w:t>
-      </w:r>
-    </w:p>
-    <w:p>
-      <w:r>
-        <w:t xml:space="preserve">In pregnancies of women who have obesity, there is increased insulin signaling. This insulin biding to its receptor activates mTORC1 </w:t>
-      </w:r>
-      <w:proofErr w:type="spellStart"/>
-      <w:r>
-        <w:t>signalling</w:t>
-      </w:r>
-      <w:proofErr w:type="spellEnd"/>
-      <w:r>
-        <w:t>, and affecting macronutrient metabolism (</w:t>
-      </w:r>
-      <w:proofErr w:type="spellStart"/>
-      <w:r>
-        <w:t>laugue</w:t>
-      </w:r>
-      <w:proofErr w:type="spellEnd"/>
-      <w:r>
-        <w:t xml:space="preserve"> et al 2013). </w:t>
-      </w:r>
-    </w:p>
-    <w:p/>
-    <w:p>
-      <w:r>
         <w:t>Gestational diabetes</w:t>
       </w:r>
     </w:p>
     <w:p>
       <w:r>
-        <w:t>In pregnancies complicated by GDM, there is evidence of increased expression of the GLUT1 transporter on the fetal interface of placental tissue (</w:t>
+        <w:t>In pregnancies complicated by GDM, there is evidence of i</w:t>
+      </w:r>
+      <w:commentRangeStart w:id="21"/>
+      <w:r>
+        <w:t xml:space="preserve">ncreased expression of the GLUT1 transporter </w:t>
+      </w:r>
+      <w:commentRangeEnd w:id="21"/>
+      <w:r>
+        <w:rPr>
+          <w:rStyle w:val="CommentReference"/>
+        </w:rPr>
+        <w:commentReference w:id="21"/>
+      </w:r>
+      <w:r>
+        <w:t>on the fetal interface of placental tissue (</w:t>
       </w:r>
       <w:proofErr w:type="spellStart"/>
       <w:r>
@@ -154,8 +350,254 @@
 </w:document>
 </file>
 
+<file path=word/comments.xml><?xml version="1.0" encoding="utf-8"?>
+<w:comments xmlns:wpc="http://schemas.microsoft.com/office/word/2010/wordprocessingCanvas" xmlns:mo="http://schemas.microsoft.com/office/mac/office/2008/main" xmlns:mc="http://schemas.openxmlformats.org/markup-compatibility/2006" xmlns:mv="urn:schemas-microsoft-com:mac:vml" xmlns:o="urn:schemas-microsoft-com:office:office" xmlns:r="http://schemas.openxmlformats.org/officeDocument/2006/relationships" xmlns:m="http://schemas.openxmlformats.org/officeDocument/2006/math" xmlns:v="urn:schemas-microsoft-com:vml" xmlns:wp14="http://schemas.microsoft.com/office/word/2010/wordprocessingDrawing" xmlns:wp="http://schemas.openxmlformats.org/drawingml/2006/wordprocessingDrawing" xmlns:w10="urn:schemas-microsoft-com:office:word" xmlns:w="http://schemas.openxmlformats.org/wordprocessingml/2006/main" xmlns:w14="http://schemas.microsoft.com/office/word/2010/wordml" xmlns:w15="http://schemas.microsoft.com/office/word/2012/wordml" xmlns:wpg="http://schemas.microsoft.com/office/word/2010/wordprocessingGroup" xmlns:wpi="http://schemas.microsoft.com/office/word/2010/wordprocessingInk" xmlns:wne="http://schemas.microsoft.com/office/word/2006/wordml" xmlns:wps="http://schemas.microsoft.com/office/word/2010/wordprocessingShape" mc:Ignorable="w14 w15 wp14">
+  <w:comment w:id="0" w:author="Dave Bridges" w:date="2018-01-16T08:35:00Z" w:initials="DB">
+    <w:p>
+      <w:pPr>
+        <w:pStyle w:val="CommentText"/>
+      </w:pPr>
+      <w:r>
+        <w:rPr>
+          <w:rStyle w:val="CommentReference"/>
+        </w:rPr>
+        <w:annotationRef/>
+      </w:r>
+      <w:r>
+        <w:t>Needs reference</w:t>
+      </w:r>
+    </w:p>
+  </w:comment>
+  <w:comment w:id="1" w:author="Dave Bridges" w:date="2018-01-16T08:35:00Z" w:initials="DB">
+    <w:p>
+      <w:pPr>
+        <w:pStyle w:val="CommentText"/>
+      </w:pPr>
+      <w:r>
+        <w:rPr>
+          <w:rStyle w:val="CommentReference"/>
+        </w:rPr>
+        <w:annotationRef/>
+      </w:r>
+      <w:r>
+        <w:t>Needs reference</w:t>
+      </w:r>
+    </w:p>
+  </w:comment>
+  <w:comment w:id="5" w:author="Dave Bridges" w:date="2018-01-16T08:36:00Z" w:initials="DB">
+    <w:p>
+      <w:pPr>
+        <w:pStyle w:val="CommentText"/>
+      </w:pPr>
+      <w:r>
+        <w:rPr>
+          <w:rStyle w:val="CommentReference"/>
+        </w:rPr>
+        <w:annotationRef/>
+      </w:r>
+      <w:r>
+        <w:t>Does this bias result in transport being limited by fetal side efflux?</w:t>
+      </w:r>
+    </w:p>
+  </w:comment>
+  <w:comment w:id="6" w:author="Dave Bridges" w:date="2018-01-16T08:37:00Z" w:initials="DB">
+    <w:p>
+      <w:pPr>
+        <w:pStyle w:val="CommentText"/>
+      </w:pPr>
+      <w:r>
+        <w:rPr>
+          <w:rStyle w:val="CommentReference"/>
+        </w:rPr>
+        <w:annotationRef/>
+      </w:r>
+      <w:r>
+        <w:t>Levels of the transporter?  Or levels of saturation?</w:t>
+      </w:r>
+    </w:p>
+  </w:comment>
+  <w:comment w:id="9" w:author="Dave Bridges" w:date="2018-01-16T08:38:00Z" w:initials="DB">
+    <w:p>
+      <w:pPr>
+        <w:pStyle w:val="CommentText"/>
+      </w:pPr>
+      <w:r>
+        <w:rPr>
+          <w:rStyle w:val="CommentReference"/>
+        </w:rPr>
+        <w:annotationRef/>
+      </w:r>
+      <w:r>
+        <w:t>What is this evidence?</w:t>
+      </w:r>
+    </w:p>
+  </w:comment>
+  <w:comment w:id="10" w:author="Dave Bridges" w:date="2018-01-16T08:38:00Z" w:initials="DB">
+    <w:p>
+      <w:pPr>
+        <w:pStyle w:val="CommentText"/>
+      </w:pPr>
+      <w:r>
+        <w:rPr>
+          <w:rStyle w:val="CommentReference"/>
+        </w:rPr>
+        <w:annotationRef/>
+      </w:r>
+      <w:r>
+        <w:t>What is the evidence for this?</w:t>
+      </w:r>
+    </w:p>
+  </w:comment>
+  <w:comment w:id="11" w:author="Dave Bridges" w:date="2018-01-16T08:38:00Z" w:initials="DB">
+    <w:p>
+      <w:pPr>
+        <w:pStyle w:val="CommentText"/>
+      </w:pPr>
+      <w:r>
+        <w:rPr>
+          <w:rStyle w:val="CommentReference"/>
+        </w:rPr>
+        <w:annotationRef/>
+      </w:r>
+      <w:r>
+        <w:t>Signaling or glucose transport in sum?</w:t>
+      </w:r>
+    </w:p>
+  </w:comment>
+  <w:comment w:id="12" w:author="Dave Bridges" w:date="2018-01-16T08:39:00Z" w:initials="DB">
+    <w:p>
+      <w:pPr>
+        <w:pStyle w:val="CommentText"/>
+      </w:pPr>
+      <w:r>
+        <w:rPr>
+          <w:rStyle w:val="CommentReference"/>
+        </w:rPr>
+        <w:annotationRef/>
+      </w:r>
+      <w:r>
+        <w:t>Which isoform</w:t>
+      </w:r>
+    </w:p>
+  </w:comment>
+  <w:comment w:id="17" w:author="Dave Bridges" w:date="2018-01-16T08:43:00Z" w:initials="DB">
+    <w:p>
+      <w:pPr>
+        <w:pStyle w:val="CommentText"/>
+      </w:pPr>
+      <w:r>
+        <w:rPr>
+          <w:rStyle w:val="CommentReference"/>
+        </w:rPr>
+        <w:annotationRef/>
+      </w:r>
+      <w:r>
+        <w:t xml:space="preserve">For </w:t>
+      </w:r>
+      <w:proofErr w:type="gramStart"/>
+      <w:r>
+        <w:t>carbohydrates</w:t>
+      </w:r>
+      <w:proofErr w:type="gramEnd"/>
+      <w:r>
+        <w:t xml:space="preserve"> there are two main things we need to write more about.  One is how obesity or GDM alters flux of glucose to the fetus.  The other is whether increased flux into the placenta (and maybe other signals) drives glucose metabolism (for example DNL) which then is exported to the fetus.</w:t>
+      </w:r>
+    </w:p>
+  </w:comment>
+  <w:comment w:id="18" w:author="Dave Bridges" w:date="2018-01-16T08:39:00Z" w:initials="DB">
+    <w:p>
+      <w:pPr>
+        <w:pStyle w:val="CommentText"/>
+      </w:pPr>
+      <w:r>
+        <w:rPr>
+          <w:rStyle w:val="CommentReference"/>
+        </w:rPr>
+        <w:annotationRef/>
+      </w:r>
+      <w:r>
+        <w:t>This seems inconsistent with the statement above that GLUT4 does not play a role</w:t>
+      </w:r>
+    </w:p>
+  </w:comment>
+  <w:comment w:id="20" w:author="Dave Bridges" w:date="2018-01-16T08:33:00Z" w:initials="DB">
+    <w:p>
+      <w:pPr>
+        <w:pStyle w:val="CommentText"/>
+      </w:pPr>
+      <w:r>
+        <w:rPr>
+          <w:rStyle w:val="CommentReference"/>
+        </w:rPr>
+        <w:annotationRef/>
+      </w:r>
+      <w:r>
+        <w:t xml:space="preserve">This is too </w:t>
+      </w:r>
+      <w:proofErr w:type="gramStart"/>
+      <w:r>
+        <w:t>vague,</w:t>
+      </w:r>
+      <w:proofErr w:type="gramEnd"/>
+      <w:r>
+        <w:t xml:space="preserve"> how does it affect metabolism?  </w:t>
+      </w:r>
+    </w:p>
+  </w:comment>
+  <w:comment w:id="21" w:author="Dave Bridges" w:date="2018-01-16T08:34:00Z" w:initials="DB">
+    <w:p>
+      <w:pPr>
+        <w:pStyle w:val="CommentText"/>
+      </w:pPr>
+      <w:r>
+        <w:rPr>
+          <w:rStyle w:val="CommentReference"/>
+        </w:rPr>
+        <w:annotationRef/>
+      </w:r>
+      <w:r>
+        <w:t>Is there any evidence that this correlates with increased glucose transport (</w:t>
+      </w:r>
+      <w:proofErr w:type="spellStart"/>
+      <w:r>
+        <w:t>ie</w:t>
+      </w:r>
+      <w:proofErr w:type="spellEnd"/>
+      <w:r>
+        <w:t xml:space="preserve"> did they follow this with tracers?)</w:t>
+      </w:r>
+    </w:p>
+  </w:comment>
+</w:comments>
+</file>
+
+<file path=word/commentsExtended.xml><?xml version="1.0" encoding="utf-8"?>
+<w15:commentsEx xmlns:wpc="http://schemas.microsoft.com/office/word/2010/wordprocessingCanvas" xmlns:mo="http://schemas.microsoft.com/office/mac/office/2008/main" xmlns:mc="http://schemas.openxmlformats.org/markup-compatibility/2006" xmlns:mv="urn:schemas-microsoft-com:mac:vml" xmlns:o="urn:schemas-microsoft-com:office:office" xmlns:r="http://schemas.openxmlformats.org/officeDocument/2006/relationships" xmlns:m="http://schemas.openxmlformats.org/officeDocument/2006/math" xmlns:v="urn:schemas-microsoft-com:vml" xmlns:wp14="http://schemas.microsoft.com/office/word/2010/wordprocessingDrawing" xmlns:wp="http://schemas.openxmlformats.org/drawingml/2006/wordprocessingDrawing" xmlns:w10="urn:schemas-microsoft-com:office:word" xmlns:w="http://schemas.openxmlformats.org/wordprocessingml/2006/main" xmlns:w14="http://schemas.microsoft.com/office/word/2010/wordml" xmlns:w15="http://schemas.microsoft.com/office/word/2012/wordml" xmlns:wpg="http://schemas.microsoft.com/office/word/2010/wordprocessingGroup" xmlns:wpi="http://schemas.microsoft.com/office/word/2010/wordprocessingInk" xmlns:wne="http://schemas.microsoft.com/office/word/2006/wordml" xmlns:wps="http://schemas.microsoft.com/office/word/2010/wordprocessingShape" mc:Ignorable="w14 w15 wp14">
+  <w15:commentEx w15:paraId="1697A300" w15:done="0"/>
+  <w15:commentEx w15:paraId="08357C56" w15:done="0"/>
+  <w15:commentEx w15:paraId="3AFE68A0" w15:done="0"/>
+  <w15:commentEx w15:paraId="3CC4D890" w15:done="0"/>
+  <w15:commentEx w15:paraId="09B7171D" w15:done="0"/>
+  <w15:commentEx w15:paraId="5DED800C" w15:done="0"/>
+  <w15:commentEx w15:paraId="280237E2" w15:done="0"/>
+  <w15:commentEx w15:paraId="408E2A1B" w15:done="0"/>
+  <w15:commentEx w15:paraId="36C5465B" w15:done="0"/>
+  <w15:commentEx w15:paraId="26C8D964" w15:done="0"/>
+  <w15:commentEx w15:paraId="64B683B4" w15:done="0"/>
+  <w15:commentEx w15:paraId="48E77A30" w15:done="0"/>
+</w15:commentsEx>
+</file>
+
+<file path=word/people.xml><?xml version="1.0" encoding="utf-8"?>
+<w15:people xmlns:wpc="http://schemas.microsoft.com/office/word/2010/wordprocessingCanvas" xmlns:mo="http://schemas.microsoft.com/office/mac/office/2008/main" xmlns:mc="http://schemas.openxmlformats.org/markup-compatibility/2006" xmlns:mv="urn:schemas-microsoft-com:mac:vml" xmlns:o="urn:schemas-microsoft-com:office:office" xmlns:r="http://schemas.openxmlformats.org/officeDocument/2006/relationships" xmlns:m="http://schemas.openxmlformats.org/officeDocument/2006/math" xmlns:v="urn:schemas-microsoft-com:vml" xmlns:wp14="http://schemas.microsoft.com/office/word/2010/wordprocessingDrawing" xmlns:wp="http://schemas.openxmlformats.org/drawingml/2006/wordprocessingDrawing" xmlns:w10="urn:schemas-microsoft-com:office:word" xmlns:w="http://schemas.openxmlformats.org/wordprocessingml/2006/main" xmlns:w14="http://schemas.microsoft.com/office/word/2010/wordml" xmlns:w15="http://schemas.microsoft.com/office/word/2012/wordml" xmlns:wpg="http://schemas.microsoft.com/office/word/2010/wordprocessingGroup" xmlns:wpi="http://schemas.microsoft.com/office/word/2010/wordprocessingInk" xmlns:wne="http://schemas.microsoft.com/office/word/2006/wordml" xmlns:wps="http://schemas.microsoft.com/office/word/2010/wordprocessingShape" mc:Ignorable="w14 w15 wp14">
+  <w15:person w15:author="Dave Bridges">
+    <w15:presenceInfo w15:providerId="Windows Live" w15:userId="4bc1184c43c78bbd"/>
+  </w15:person>
+</w15:people>
+</file>
+
 <file path=word/styles.xml><?xml version="1.0" encoding="utf-8"?>
-<w:styles xmlns:mc="http://schemas.openxmlformats.org/markup-compatibility/2006" xmlns:r="http://schemas.openxmlformats.org/officeDocument/2006/relationships" xmlns:w="http://schemas.openxmlformats.org/wordprocessingml/2006/main" xmlns:w14="http://schemas.microsoft.com/office/word/2010/wordml" xmlns:w15="http://schemas.microsoft.com/office/word/2012/wordml" xmlns:w16cid="http://schemas.microsoft.com/office/word/2016/wordml/cid" xmlns:w16se="http://schemas.microsoft.com/office/word/2015/wordml/symex" mc:Ignorable="w14 w15 w16se w16cid">
+<w:styles xmlns:mc="http://schemas.openxmlformats.org/markup-compatibility/2006" xmlns:r="http://schemas.openxmlformats.org/officeDocument/2006/relationships" xmlns:w="http://schemas.openxmlformats.org/wordprocessingml/2006/main" xmlns:w14="http://schemas.microsoft.com/office/word/2010/wordml" xmlns:w15="http://schemas.microsoft.com/office/word/2012/wordml" mc:Ignorable="w14 w15">
   <w:docDefaults>
     <w:rPrDefault>
       <w:rPr>
@@ -171,7 +613,7 @@
       </w:pPr>
     </w:pPrDefault>
   </w:docDefaults>
-  <w:latentStyles w:defLockedState="0" w:defUIPriority="99" w:defSemiHidden="0" w:defUnhideWhenUsed="0" w:defQFormat="0" w:count="375">
+  <w:latentStyles w:defLockedState="0" w:defUIPriority="99" w:defSemiHidden="0" w:defUnhideWhenUsed="0" w:defQFormat="0" w:count="382">
     <w:lsdException w:name="Normal" w:uiPriority="0" w:qFormat="1"/>
     <w:lsdException w:name="heading 1" w:uiPriority="9" w:qFormat="1"/>
     <w:lsdException w:name="heading 2" w:semiHidden="1" w:uiPriority="9" w:unhideWhenUsed="1" w:qFormat="1"/>
@@ -545,8 +987,6 @@
     <w:lsdException w:name="List Table 7 Colorful Accent 6" w:uiPriority="52"/>
     <w:lsdException w:name="Mention" w:semiHidden="1" w:unhideWhenUsed="1"/>
     <w:lsdException w:name="Smart Hyperlink" w:semiHidden="1" w:unhideWhenUsed="1"/>
-    <w:lsdException w:name="Hashtag" w:semiHidden="1" w:unhideWhenUsed="1"/>
-    <w:lsdException w:name="Unresolved Mention" w:semiHidden="1" w:unhideWhenUsed="1"/>
   </w:latentStyles>
   <w:style w:type="paragraph" w:default="1" w:styleId="Normal">
     <w:name w:val="Normal"/>
@@ -578,6 +1018,106 @@
     <w:uiPriority w:val="99"/>
     <w:semiHidden/>
     <w:unhideWhenUsed/>
+  </w:style>
+  <w:style w:type="character" w:styleId="CommentReference">
+    <w:name w:val="annotation reference"/>
+    <w:basedOn w:val="DefaultParagraphFont"/>
+    <w:uiPriority w:val="99"/>
+    <w:semiHidden/>
+    <w:unhideWhenUsed/>
+    <w:rsid w:val="00222CA8"/>
+    <w:rPr>
+      <w:sz w:val="18"/>
+      <w:szCs w:val="18"/>
+    </w:rPr>
+  </w:style>
+  <w:style w:type="paragraph" w:styleId="CommentText">
+    <w:name w:val="annotation text"/>
+    <w:basedOn w:val="Normal"/>
+    <w:link w:val="CommentTextChar"/>
+    <w:uiPriority w:val="99"/>
+    <w:semiHidden/>
+    <w:unhideWhenUsed/>
+    <w:rsid w:val="00222CA8"/>
+    <w:pPr>
+      <w:spacing w:line="240" w:lineRule="auto"/>
+    </w:pPr>
+    <w:rPr>
+      <w:sz w:val="24"/>
+      <w:szCs w:val="24"/>
+    </w:rPr>
+  </w:style>
+  <w:style w:type="character" w:customStyle="1" w:styleId="CommentTextChar">
+    <w:name w:val="Comment Text Char"/>
+    <w:basedOn w:val="DefaultParagraphFont"/>
+    <w:link w:val="CommentText"/>
+    <w:uiPriority w:val="99"/>
+    <w:semiHidden/>
+    <w:rsid w:val="00222CA8"/>
+    <w:rPr>
+      <w:sz w:val="24"/>
+      <w:szCs w:val="24"/>
+    </w:rPr>
+  </w:style>
+  <w:style w:type="paragraph" w:styleId="CommentSubject">
+    <w:name w:val="annotation subject"/>
+    <w:basedOn w:val="CommentText"/>
+    <w:next w:val="CommentText"/>
+    <w:link w:val="CommentSubjectChar"/>
+    <w:uiPriority w:val="99"/>
+    <w:semiHidden/>
+    <w:unhideWhenUsed/>
+    <w:rsid w:val="00222CA8"/>
+    <w:rPr>
+      <w:b/>
+      <w:bCs/>
+      <w:sz w:val="20"/>
+      <w:szCs w:val="20"/>
+    </w:rPr>
+  </w:style>
+  <w:style w:type="character" w:customStyle="1" w:styleId="CommentSubjectChar">
+    <w:name w:val="Comment Subject Char"/>
+    <w:basedOn w:val="CommentTextChar"/>
+    <w:link w:val="CommentSubject"/>
+    <w:uiPriority w:val="99"/>
+    <w:semiHidden/>
+    <w:rsid w:val="00222CA8"/>
+    <w:rPr>
+      <w:b/>
+      <w:bCs/>
+      <w:sz w:val="20"/>
+      <w:szCs w:val="20"/>
+    </w:rPr>
+  </w:style>
+  <w:style w:type="paragraph" w:styleId="BalloonText">
+    <w:name w:val="Balloon Text"/>
+    <w:basedOn w:val="Normal"/>
+    <w:link w:val="BalloonTextChar"/>
+    <w:uiPriority w:val="99"/>
+    <w:semiHidden/>
+    <w:unhideWhenUsed/>
+    <w:rsid w:val="00222CA8"/>
+    <w:pPr>
+      <w:spacing w:after="0" w:line="240" w:lineRule="auto"/>
+    </w:pPr>
+    <w:rPr>
+      <w:rFonts w:ascii="Times New Roman" w:hAnsi="Times New Roman" w:cs="Times New Roman"/>
+      <w:sz w:val="18"/>
+      <w:szCs w:val="18"/>
+    </w:rPr>
+  </w:style>
+  <w:style w:type="character" w:customStyle="1" w:styleId="BalloonTextChar">
+    <w:name w:val="Balloon Text Char"/>
+    <w:basedOn w:val="DefaultParagraphFont"/>
+    <w:link w:val="BalloonText"/>
+    <w:uiPriority w:val="99"/>
+    <w:semiHidden/>
+    <w:rsid w:val="00222CA8"/>
+    <w:rPr>
+      <w:rFonts w:ascii="Times New Roman" w:hAnsi="Times New Roman" w:cs="Times New Roman"/>
+      <w:sz w:val="18"/>
+      <w:szCs w:val="18"/>
+    </w:rPr>
   </w:style>
 </w:styles>
 </file>

</xml_diff>

<commit_message>
Updated CHO metabolism file
</commit_message>
<xml_diff>
--- a/Placental Transport Review/Placental metabolism of carbohydrates.docx
+++ b/Placental Transport Review/Placental metabolism of carbohydrates.docx
@@ -1,343 +1,679 @@
 
 <file path=word/document.xml><?xml version="1.0" encoding="utf-8"?>
-<w:document xmlns:wpc="http://schemas.microsoft.com/office/word/2010/wordprocessingCanvas" xmlns:mo="http://schemas.microsoft.com/office/mac/office/2008/main" xmlns:mc="http://schemas.openxmlformats.org/markup-compatibility/2006" xmlns:mv="urn:schemas-microsoft-com:mac:vml" xmlns:o="urn:schemas-microsoft-com:office:office" xmlns:r="http://schemas.openxmlformats.org/officeDocument/2006/relationships" xmlns:m="http://schemas.openxmlformats.org/officeDocument/2006/math" xmlns:v="urn:schemas-microsoft-com:vml" xmlns:wp14="http://schemas.microsoft.com/office/word/2010/wordprocessingDrawing" xmlns:wp="http://schemas.openxmlformats.org/drawingml/2006/wordprocessingDrawing" xmlns:w10="urn:schemas-microsoft-com:office:word" xmlns:w="http://schemas.openxmlformats.org/wordprocessingml/2006/main" xmlns:w14="http://schemas.microsoft.com/office/word/2010/wordml" xmlns:w15="http://schemas.microsoft.com/office/word/2012/wordml" xmlns:wpg="http://schemas.microsoft.com/office/word/2010/wordprocessingGroup" xmlns:wpi="http://schemas.microsoft.com/office/word/2010/wordprocessingInk" xmlns:wne="http://schemas.microsoft.com/office/word/2006/wordml" xmlns:wps="http://schemas.microsoft.com/office/word/2010/wordprocessingShape" mc:Ignorable="w14 w15 wp14">
+<w:document xmlns:wpc="http://schemas.microsoft.com/office/word/2010/wordprocessingCanvas" xmlns:cx="http://schemas.microsoft.com/office/drawing/2014/chartex" xmlns:cx1="http://schemas.microsoft.com/office/drawing/2015/9/8/chartex" xmlns:cx2="http://schemas.microsoft.com/office/drawing/2015/10/21/chartex" xmlns:cx3="http://schemas.microsoft.com/office/drawing/2016/5/9/chartex" xmlns:cx4="http://schemas.microsoft.com/office/drawing/2016/5/10/chartex" xmlns:cx5="http://schemas.microsoft.com/office/drawing/2016/5/11/chartex" xmlns:cx6="http://schemas.microsoft.com/office/drawing/2016/5/12/chartex" xmlns:cx7="http://schemas.microsoft.com/office/drawing/2016/5/13/chartex" xmlns:cx8="http://schemas.microsoft.com/office/drawing/2016/5/14/chartex" xmlns:mc="http://schemas.openxmlformats.org/markup-compatibility/2006" xmlns:aink="http://schemas.microsoft.com/office/drawing/2016/ink" xmlns:am3d="http://schemas.microsoft.com/office/drawing/2017/model3d" xmlns:o="urn:schemas-microsoft-com:office:office" xmlns:r="http://schemas.openxmlformats.org/officeDocument/2006/relationships" xmlns:m="http://schemas.openxmlformats.org/officeDocument/2006/math" xmlns:v="urn:schemas-microsoft-com:vml" xmlns:wp14="http://schemas.microsoft.com/office/word/2010/wordprocessingDrawing" xmlns:wp="http://schemas.openxmlformats.org/drawingml/2006/wordprocessingDrawing" xmlns:w10="urn:schemas-microsoft-com:office:word" xmlns:w="http://schemas.openxmlformats.org/wordprocessingml/2006/main" xmlns:w14="http://schemas.microsoft.com/office/word/2010/wordml" xmlns:w15="http://schemas.microsoft.com/office/word/2012/wordml" xmlns:w16cid="http://schemas.microsoft.com/office/word/2016/wordml/cid" xmlns:w16se="http://schemas.microsoft.com/office/word/2015/wordml/symex" xmlns:wpg="http://schemas.microsoft.com/office/word/2010/wordprocessingGroup" xmlns:wpi="http://schemas.microsoft.com/office/word/2010/wordprocessingInk" xmlns:wne="http://schemas.microsoft.com/office/word/2006/wordml" xmlns:wps="http://schemas.microsoft.com/office/word/2010/wordprocessingShape" mc:Ignorable="w14 w15 w16se w16cid wp14">
   <w:body>
     <w:p>
       <w:r>
-        <w:t>Placental metabolism of carbohydrates</w:t>
+        <w:t>Uncomplicated carbohydrate transport</w:t>
       </w:r>
     </w:p>
     <w:p>
       <w:r>
-        <w:t>Normal gravid state</w:t>
+        <w:t xml:space="preserve">In state of pregnancy, maternal physiology undergoes changes to facilitate constant stream of glucose to the infant; including maternal insulin resistance and increased </w:t>
+      </w:r>
+      <w:commentRangeStart w:id="0"/>
+      <w:r>
+        <w:t>gluconeogenesis</w:t>
+      </w:r>
+      <w:commentRangeEnd w:id="0"/>
+      <w:r>
+        <w:rPr>
+          <w:sz w:val="18"/>
+          <w:szCs w:val="18"/>
+        </w:rPr>
+        <w:commentReference w:id="0"/>
+      </w:r>
+      <w:r>
+        <w:t xml:space="preserve"> (Catal</w:t>
+      </w:r>
+      <w:r>
+        <w:t>ano et al, 1992</w:t>
+      </w:r>
+      <w:r>
+        <w:t>)</w:t>
+      </w:r>
+      <w:r>
+        <w:t xml:space="preserve">. Glucose is the main substrate for fetal, and placental </w:t>
+      </w:r>
+      <w:commentRangeStart w:id="1"/>
+      <w:r>
+        <w:t>metabolism</w:t>
+      </w:r>
+      <w:commentRangeEnd w:id="1"/>
+      <w:r>
+        <w:rPr>
+          <w:sz w:val="18"/>
+          <w:szCs w:val="18"/>
+        </w:rPr>
+        <w:commentReference w:id="1"/>
+      </w:r>
+      <w:r>
+        <w:t xml:space="preserve"> (</w:t>
+      </w:r>
+      <w:proofErr w:type="spellStart"/>
+      <w:r>
+        <w:t>Leonce</w:t>
+      </w:r>
+      <w:proofErr w:type="spellEnd"/>
+      <w:r>
+        <w:t xml:space="preserve"> et all 2006)</w:t>
+      </w:r>
+      <w:r>
+        <w:t xml:space="preserve">. </w:t>
+      </w:r>
+      <w:r>
+        <w:t xml:space="preserve">Both </w:t>
+      </w:r>
+      <w:r>
+        <w:t xml:space="preserve">the </w:t>
+      </w:r>
+      <w:r>
+        <w:t>fetus and placenta create large glucose demand for mothers, with as much as 26% of tracer glucose in animal studies administered residing in fetal or placental tissues (</w:t>
+      </w:r>
+      <w:proofErr w:type="spellStart"/>
+      <w:r>
+        <w:t>sawatze</w:t>
+      </w:r>
+      <w:proofErr w:type="spellEnd"/>
+      <w:r>
+        <w:t xml:space="preserve"> 2014). </w:t>
+      </w:r>
+      <w:r>
+        <w:t>The</w:t>
+      </w:r>
+      <w:r>
+        <w:t xml:space="preserve"> </w:t>
+      </w:r>
+      <w:proofErr w:type="gramStart"/>
+      <w:r>
+        <w:t>vast</w:t>
+      </w:r>
+      <w:r>
+        <w:t xml:space="preserve"> majority</w:t>
+      </w:r>
+      <w:proofErr w:type="gramEnd"/>
+      <w:r>
+        <w:t xml:space="preserve"> of glucose supplied to the uteroplacental unit is from maternal circulation (Gallo L.A. et al, 2017). The normal transfer of maternal glucose into the placenta is passive transport through GLUT family transporters</w:t>
+      </w:r>
+      <w:r>
+        <w:t xml:space="preserve"> (</w:t>
+      </w:r>
+      <w:proofErr w:type="spellStart"/>
+      <w:r>
+        <w:t>Leonce</w:t>
+      </w:r>
+      <w:proofErr w:type="spellEnd"/>
+      <w:r>
+        <w:t xml:space="preserve"> 2006)</w:t>
+      </w:r>
+      <w:r>
+        <w:t>.</w:t>
+      </w:r>
+      <w:r>
+        <w:t xml:space="preserve"> The most prominent and crucial glucose transporter for gestation is GLUT1.</w:t>
+      </w:r>
+      <w:r>
+        <w:t xml:space="preserve"> The GLUT1 transporter</w:t>
+      </w:r>
+      <w:r>
+        <w:t xml:space="preserve"> is</w:t>
+      </w:r>
+      <w:r>
+        <w:t xml:space="preserve"> </w:t>
+      </w:r>
+      <w:r>
+        <w:t>in greater concentration on the maternal face of the placenta, in microvillus structures (</w:t>
+      </w:r>
+      <w:proofErr w:type="spellStart"/>
+      <w:r>
+        <w:t>Laugeu</w:t>
+      </w:r>
+      <w:proofErr w:type="spellEnd"/>
+      <w:r>
+        <w:t xml:space="preserve"> et al 2013)</w:t>
+      </w:r>
+      <w:r>
+        <w:t xml:space="preserve"> than the fetal facing basal membrane</w:t>
+      </w:r>
+      <w:r>
+        <w:t xml:space="preserve">. </w:t>
+      </w:r>
+      <w:r>
+        <w:t xml:space="preserve">This makes passage of the </w:t>
+      </w:r>
+      <w:bookmarkStart w:id="2" w:name="_GoBack"/>
+      <w:bookmarkEnd w:id="2"/>
+      <w:r>
+        <w:t xml:space="preserve">Within the normal physiological range of blood glucose, </w:t>
+      </w:r>
+      <w:commentRangeStart w:id="3"/>
+      <w:r>
+        <w:t xml:space="preserve">there is more </w:t>
+      </w:r>
+      <w:commentRangeEnd w:id="3"/>
+      <w:r>
+        <w:rPr>
+          <w:sz w:val="18"/>
+          <w:szCs w:val="18"/>
+        </w:rPr>
+        <w:commentReference w:id="3"/>
+      </w:r>
+      <w:r>
+        <w:t>GLUT1 on the maternal villous side than on the basal/fetal side (</w:t>
+      </w:r>
+      <w:proofErr w:type="spellStart"/>
+      <w:r>
+        <w:t>laugue</w:t>
+      </w:r>
+      <w:proofErr w:type="spellEnd"/>
+      <w:r>
+        <w:t xml:space="preserve"> e</w:t>
+      </w:r>
+      <w:r>
+        <w:t>t</w:t>
+      </w:r>
+      <w:r>
+        <w:t xml:space="preserve"> al 2013)</w:t>
+      </w:r>
+      <w:r>
+        <w:t>(Day 2013)</w:t>
+      </w:r>
+      <w:r>
+        <w:t xml:space="preserve">. </w:t>
+      </w:r>
+      <w:r>
+        <w:t xml:space="preserve">The expression of GLUT1 at the basal membrane has been shown to be correlated with birthweight, suggesting that greater expression leads to greater glucose flux to the developing fetus (Acosta, 2015). </w:t>
+      </w:r>
+      <w:r>
+        <w:t xml:space="preserve">There appears to be greater saturation of GLUT1 transporters early in the pregnancy, with </w:t>
+      </w:r>
+      <w:r>
+        <w:t xml:space="preserve">expression </w:t>
+      </w:r>
+      <w:r>
+        <w:t>stagnating as gestation progresses (Gallo 2017). The expression of GLUT1 in the basal membrane</w:t>
+      </w:r>
+      <w:r>
+        <w:t xml:space="preserve"> </w:t>
+      </w:r>
+      <w:r>
+        <w:t xml:space="preserve">Because maternal glycemia is higher than that of the fetus, even in normal pregnancy and the transporters are of passive mechanism, it was hypothesized that maternal blood glucose was the only driver in glucose transport out of maternal circulation. </w:t>
+      </w:r>
+      <w:r>
+        <w:t>GLUT1 expression is highest in the placenta (</w:t>
+      </w:r>
+      <w:proofErr w:type="spellStart"/>
+      <w:r>
+        <w:t>sawatze</w:t>
+      </w:r>
+      <w:proofErr w:type="spellEnd"/>
+      <w:r>
+        <w:t xml:space="preserve"> 2014)</w:t>
+      </w:r>
+      <w:r>
+        <w:t xml:space="preserve"> and increases as gestation progresses (Ericsson 2005)</w:t>
+      </w:r>
+      <w:r>
+        <w:t xml:space="preserve">. </w:t>
+      </w:r>
+      <w:r>
+        <w:t xml:space="preserve">There is that fetal and placental needs, as well as fetal insulinemia also play a critical role in driving the transfer of glucose (Gallo 2017). </w:t>
+      </w:r>
+      <w:r>
+        <w:t xml:space="preserve">GLUT3 is also present in the </w:t>
+      </w:r>
+      <w:r>
+        <w:t xml:space="preserve">microvillus membrane of the </w:t>
+      </w:r>
+      <w:r>
+        <w:t xml:space="preserve">placenta </w:t>
+      </w:r>
+      <w:r>
+        <w:t>to further transport glucose to the fetus</w:t>
+      </w:r>
+      <w:r>
+        <w:t xml:space="preserve">. </w:t>
+      </w:r>
+      <w:r>
+        <w:t>Over the course of gestation, GLUT3</w:t>
+      </w:r>
+      <w:r>
+        <w:t xml:space="preserve"> </w:t>
+      </w:r>
+      <w:r>
+        <w:t>expression in the placenta decreases</w:t>
+      </w:r>
+      <w:r>
+        <w:t>; with expression in the third trimester just 34 percent of baseline 1</w:t>
+      </w:r>
+      <w:r>
+        <w:rPr>
+          <w:vertAlign w:val="superscript"/>
+        </w:rPr>
+        <w:t>st</w:t>
+      </w:r>
+      <w:r>
+        <w:t xml:space="preserve"> trimester levels (Brown 2011).</w:t>
+      </w:r>
+      <w:r>
+        <w:t xml:space="preserve"> </w:t>
+      </w:r>
+      <w:r>
+        <w:t>GLUT4 is present in the placenta, so some insulin-dependent transportation of glucose does occur (</w:t>
+      </w:r>
+      <w:proofErr w:type="spellStart"/>
+      <w:r>
+        <w:t>laugue</w:t>
+      </w:r>
+      <w:proofErr w:type="spellEnd"/>
+      <w:r>
+        <w:t xml:space="preserve"> 2013).</w:t>
+      </w:r>
+      <w:r>
+        <w:rPr>
+          <w:sz w:val="18"/>
+          <w:szCs w:val="18"/>
+        </w:rPr>
+        <w:t xml:space="preserve"> </w:t>
+      </w:r>
+      <w:r>
+        <w:t xml:space="preserve">However, insulin-dependent transport of glucose appears crucial in transport at early gestation, and expression of GLUT4 declines as gestation continues </w:t>
+      </w:r>
+      <w:r>
+        <w:t>(</w:t>
+      </w:r>
+      <w:r>
+        <w:t>Ericsson 2005</w:t>
+      </w:r>
+      <w:r>
+        <w:t xml:space="preserve">). </w:t>
+      </w:r>
+      <w:r>
+        <w:t xml:space="preserve">Other GLUT transporters, such as GLUT 9 (Acosta 2015) are present in the placenta, largely at the microvillous membrane. GLUT9 expression; however, </w:t>
+      </w:r>
+      <w:r>
+        <w:t>it</w:t>
+      </w:r>
+      <w:r>
+        <w:t xml:space="preserve"> does not appear to play a major role in glucose flux, as it is not correlated with glucose uptake by the fetus or infant birthweight (Acosta 2015).</w:t>
+      </w:r>
+      <w:r>
+        <w:t xml:space="preserve"> </w:t>
+      </w:r>
+      <w:r>
+        <w:t xml:space="preserve"> </w:t>
+      </w:r>
+      <w:r>
+        <w:t>In rat glucose tracer studies, it was found that the placenta sequestered more radio-labeled glucose than the fetus, and it nearly reached the level of maternal brain (</w:t>
+      </w:r>
+      <w:proofErr w:type="spellStart"/>
+      <w:r>
+        <w:t>sawatze</w:t>
+      </w:r>
+      <w:proofErr w:type="spellEnd"/>
+      <w:r>
+        <w:t xml:space="preserve"> 2014), demonstrating a high avidity for glucose, with most being shunted to the fetal unit **</w:t>
+      </w:r>
+      <w:proofErr w:type="gramStart"/>
+      <w:r>
+        <w:t>*.Fractional</w:t>
+      </w:r>
+      <w:proofErr w:type="gramEnd"/>
+      <w:r>
+        <w:t xml:space="preserve"> uptake of tracer glucose was 2 fold less in fetuses than placenta (</w:t>
+      </w:r>
+      <w:proofErr w:type="spellStart"/>
+      <w:r>
+        <w:t>sawatze</w:t>
+      </w:r>
+      <w:proofErr w:type="spellEnd"/>
+      <w:r>
+        <w:t xml:space="preserve"> 2014). </w:t>
+      </w:r>
+      <w:proofErr w:type="gramStart"/>
+      <w:r>
+        <w:t>The majority of</w:t>
+      </w:r>
+      <w:proofErr w:type="gramEnd"/>
+      <w:r>
+        <w:t xml:space="preserve"> the variance in accumulation of glucose was explained by fetal size, not placental size (</w:t>
+      </w:r>
+      <w:proofErr w:type="spellStart"/>
+      <w:r>
+        <w:t>sawatze</w:t>
+      </w:r>
+      <w:proofErr w:type="spellEnd"/>
+      <w:r>
+        <w:t xml:space="preserve"> 2014). </w:t>
       </w:r>
     </w:p>
     <w:p>
       <w:r>
-        <w:t xml:space="preserve">In state of pregnancy, </w:t>
-      </w:r>
-      <w:r>
-        <w:t xml:space="preserve">maternal physiology undergoes changes to facilitate constant stream of glucose to the infant; including maternal insulin resistance and increased </w:t>
-      </w:r>
-      <w:commentRangeStart w:id="0"/>
-      <w:r>
-        <w:t>gluconeogenesis</w:t>
-      </w:r>
-      <w:commentRangeEnd w:id="0"/>
+        <w:tab/>
+        <w:t>Glycogen can be stored in the placenta. The concentration of placental glycogen is greatest early in the pregnancy, with steady decline in glycogen storage until term (Blows 1988</w:t>
+      </w:r>
+      <w:proofErr w:type="gramStart"/>
+      <w:r>
+        <w:t>).</w:t>
+      </w:r>
+      <w:r>
+        <w:t>The</w:t>
+      </w:r>
+      <w:proofErr w:type="gramEnd"/>
+      <w:r>
+        <w:t xml:space="preserve"> normal placenta also holds </w:t>
+      </w:r>
+      <w:commentRangeStart w:id="4"/>
+      <w:r>
+        <w:t xml:space="preserve">an </w:t>
+      </w:r>
+      <w:commentRangeEnd w:id="4"/>
+      <w:r>
+        <w:rPr>
+          <w:sz w:val="18"/>
+          <w:szCs w:val="18"/>
+        </w:rPr>
+        <w:commentReference w:id="4"/>
+      </w:r>
+      <w:r>
+        <w:t xml:space="preserve">isoform of </w:t>
+      </w:r>
+      <w:commentRangeStart w:id="5"/>
+      <w:commentRangeStart w:id="6"/>
+      <w:r>
+        <w:t xml:space="preserve">glucose 6 phosphatase, </w:t>
+      </w:r>
+      <w:commentRangeEnd w:id="5"/>
       <w:r>
         <w:rPr>
           <w:rStyle w:val="CommentReference"/>
         </w:rPr>
-        <w:commentReference w:id="0"/>
-      </w:r>
-      <w:r>
-        <w:t xml:space="preserve">. Glucose is the main substrate for fetal, and placental </w:t>
-      </w:r>
-      <w:commentRangeStart w:id="1"/>
-      <w:r>
-        <w:t>metabolism</w:t>
-      </w:r>
-      <w:commentRangeEnd w:id="1"/>
+        <w:commentReference w:id="5"/>
+      </w:r>
+      <w:commentRangeEnd w:id="6"/>
       <w:r>
         <w:rPr>
           <w:rStyle w:val="CommentReference"/>
         </w:rPr>
-        <w:commentReference w:id="1"/>
-      </w:r>
-      <w:r>
-        <w:t xml:space="preserve">. The majority of the glucose supplied to the uteroplacental unit is from maternal circulation (Gallo L.A. et al, 2017). The normal transfer of maternal glucose into the placenta is </w:t>
-      </w:r>
-      <w:ins w:id="2" w:author="Dave Bridges" w:date="2018-01-16T08:36:00Z">
-        <w:r>
-          <w:t xml:space="preserve">passive transport </w:t>
-        </w:r>
-      </w:ins>
-      <w:r>
-        <w:t>through GLUT family transporters. The GLUT1 transporter is in greater concentration on the maternal face of the placenta, in microvillus structures</w:t>
-      </w:r>
-      <w:del w:id="3" w:author="Dave Bridges" w:date="2018-01-16T08:36:00Z">
-        <w:r>
-          <w:delText>, and transfers glucose via facilitated diffusion</w:delText>
-        </w:r>
-      </w:del>
+        <w:commentReference w:id="6"/>
+      </w:r>
+      <w:r>
+        <w:t xml:space="preserve">implying </w:t>
+      </w:r>
+      <w:r>
+        <w:t>ability</w:t>
+      </w:r>
+      <w:r>
+        <w:t xml:space="preserve"> to dephosphorylate and release </w:t>
+      </w:r>
+      <w:r>
+        <w:t>stored glycogen</w:t>
+      </w:r>
       <w:r>
         <w:t xml:space="preserve"> (</w:t>
       </w:r>
       <w:proofErr w:type="spellStart"/>
       <w:r>
-        <w:t>Laugeu</w:t>
-      </w:r>
-      <w:proofErr w:type="spellEnd"/>
-      <w:r>
-        <w:t xml:space="preserve"> et al 2013). </w:t>
-      </w:r>
-      <w:r>
-        <w:t>Within the normal physiological range of</w:t>
-      </w:r>
-      <w:bookmarkStart w:id="4" w:name="_GoBack"/>
-      <w:bookmarkEnd w:id="4"/>
-      <w:r>
-        <w:t xml:space="preserve"> blood glucose, </w:t>
-      </w:r>
-      <w:commentRangeStart w:id="5"/>
-      <w:r>
-        <w:t xml:space="preserve">there is more </w:t>
-      </w:r>
-      <w:commentRangeEnd w:id="5"/>
-      <w:r>
-        <w:rPr>
-          <w:rStyle w:val="CommentReference"/>
-        </w:rPr>
-        <w:commentReference w:id="5"/>
-      </w:r>
-      <w:r>
-        <w:t>GLUT1 on the maternal villous side than on the basal/fetal side (</w:t>
-      </w:r>
-      <w:proofErr w:type="spellStart"/>
-      <w:r>
-        <w:t>laugue</w:t>
-      </w:r>
-      <w:proofErr w:type="spellEnd"/>
-      <w:r>
-        <w:t xml:space="preserve"> </w:t>
-      </w:r>
-      <w:proofErr w:type="spellStart"/>
-      <w:r>
-        <w:t>edt</w:t>
-      </w:r>
-      <w:proofErr w:type="spellEnd"/>
-      <w:r>
-        <w:t xml:space="preserve"> al 2013). There appears to be greater saturation of GLUT1 transporters early in the pregnancy, with </w:t>
-      </w:r>
-      <w:commentRangeStart w:id="6"/>
-      <w:r>
-        <w:t xml:space="preserve">levels </w:t>
-      </w:r>
-      <w:commentRangeEnd w:id="6"/>
-      <w:r>
-        <w:rPr>
-          <w:rStyle w:val="CommentReference"/>
-        </w:rPr>
-        <w:commentReference w:id="6"/>
-      </w:r>
-      <w:r>
-        <w:t xml:space="preserve">stagnating as gestation progresses (Gallo 2017). Because maternal glycemia is higher than that of the fetus, even in normal pregnancy and the transporters </w:t>
-      </w:r>
-      <w:r>
-        <w:t xml:space="preserve">are of passive mechanism, it was </w:t>
-      </w:r>
-      <w:del w:id="7" w:author="Dave Bridges" w:date="2018-01-16T08:37:00Z">
-        <w:r>
-          <w:delText xml:space="preserve">previously supposed </w:delText>
-        </w:r>
-      </w:del>
-      <w:ins w:id="8" w:author="Dave Bridges" w:date="2018-01-16T08:37:00Z">
-        <w:r>
-          <w:t xml:space="preserve">hypothesized </w:t>
-        </w:r>
-      </w:ins>
-      <w:r>
-        <w:t xml:space="preserve">that maternal blood glucose was the only driver in glucose transport out of maternal circulation. There is </w:t>
-      </w:r>
-      <w:commentRangeStart w:id="9"/>
-      <w:r>
-        <w:t xml:space="preserve">burgeoning evidence </w:t>
-      </w:r>
-      <w:commentRangeEnd w:id="9"/>
-      <w:r>
-        <w:rPr>
-          <w:rStyle w:val="CommentReference"/>
-        </w:rPr>
-        <w:commentReference w:id="9"/>
-      </w:r>
-      <w:r>
-        <w:t xml:space="preserve">that fetal and placental needs, as well as fetal insulinemia also play a critical role in driving the transfer of glucose (Gallo 2017). There are some GLUT4 transporters present in placental tissues, but they </w:t>
-      </w:r>
-      <w:commentRangeStart w:id="10"/>
-      <w:r>
-        <w:t xml:space="preserve">do not appear to have a key role </w:t>
-      </w:r>
-      <w:commentRangeEnd w:id="10"/>
-      <w:r>
-        <w:rPr>
-          <w:rStyle w:val="CommentReference"/>
-        </w:rPr>
-        <w:commentReference w:id="10"/>
-      </w:r>
-      <w:r>
-        <w:t xml:space="preserve">in nutrient transfer, as insulin dependent </w:t>
-      </w:r>
-      <w:commentRangeStart w:id="11"/>
-      <w:r>
-        <w:t xml:space="preserve">signaling </w:t>
-      </w:r>
-      <w:commentRangeEnd w:id="11"/>
-      <w:r>
-        <w:rPr>
-          <w:rStyle w:val="CommentReference"/>
-        </w:rPr>
-        <w:commentReference w:id="11"/>
-      </w:r>
-      <w:r>
-        <w:t>is not crucial in the placenta (</w:t>
-      </w:r>
-      <w:proofErr w:type="spellStart"/>
-      <w:r>
-        <w:t>laugue</w:t>
-      </w:r>
-      <w:proofErr w:type="spellEnd"/>
-      <w:r>
-        <w:t xml:space="preserve"> et al, 2013). The normal placenta also holds </w:t>
-      </w:r>
-      <w:commentRangeStart w:id="12"/>
-      <w:r>
-        <w:t xml:space="preserve">an </w:t>
-      </w:r>
-      <w:commentRangeEnd w:id="12"/>
-      <w:r>
-        <w:rPr>
-          <w:rStyle w:val="CommentReference"/>
-        </w:rPr>
-        <w:commentReference w:id="12"/>
-      </w:r>
-      <w:r>
-        <w:t xml:space="preserve">isoform of glucose 6 phosphatase, implying it is able to </w:t>
-      </w:r>
-      <w:del w:id="13" w:author="Dave Bridges" w:date="2018-01-16T08:39:00Z">
-        <w:r>
-          <w:delText xml:space="preserve">hydrolyse </w:delText>
-        </w:r>
-      </w:del>
-      <w:ins w:id="14" w:author="Dave Bridges" w:date="2018-01-16T08:39:00Z">
-        <w:r>
-          <w:t xml:space="preserve">dephosphorylate </w:t>
-        </w:r>
-      </w:ins>
-      <w:r>
-        <w:t xml:space="preserve">and </w:t>
-      </w:r>
-      <w:del w:id="15" w:author="Dave Bridges" w:date="2018-01-16T08:38:00Z">
-        <w:r>
-          <w:delText xml:space="preserve">use </w:delText>
-        </w:r>
-      </w:del>
-      <w:ins w:id="16" w:author="Dave Bridges" w:date="2018-01-16T08:38:00Z">
-        <w:r>
-          <w:t xml:space="preserve">release </w:t>
-        </w:r>
-      </w:ins>
-      <w:r>
-        <w:t>the glycogen that it stores (</w:t>
-      </w:r>
-      <w:proofErr w:type="spellStart"/>
-      <w:r>
         <w:t>Laugue</w:t>
       </w:r>
       <w:proofErr w:type="spellEnd"/>
       <w:r>
         <w:t xml:space="preserve">, 2013). </w:t>
+      </w:r>
+      <w:r>
+        <w:t>Some evidence points to placental glucose release only utilized during starvation or extreme stress in utero (</w:t>
+      </w:r>
+      <w:proofErr w:type="spellStart"/>
+      <w:r>
+        <w:t>Leonce</w:t>
+      </w:r>
+      <w:proofErr w:type="spellEnd"/>
+      <w:r>
+        <w:t xml:space="preserve"> 2006). There is evidence that the placenta participates in the lactate-alanine cycle (Schaefer 1993). The placenta undergoes this cycling with the fetus, and in turn uses the lactate that is supplied by fetal recycling (Schaefer 1993). </w:t>
       </w:r>
     </w:p>
     <w:p/>
     <w:p>
-      <w:commentRangeStart w:id="17"/>
-      <w:r>
-        <w:t xml:space="preserve">Obese </w:t>
-      </w:r>
-      <w:r>
-        <w:t xml:space="preserve">gravid </w:t>
-      </w:r>
-      <w:r>
-        <w:t>state</w:t>
-      </w:r>
-      <w:commentRangeEnd w:id="17"/>
-      <w:r>
-        <w:rPr>
-          <w:rStyle w:val="CommentReference"/>
-        </w:rPr>
-        <w:commentReference w:id="17"/>
+      <w:commentRangeStart w:id="7"/>
+      <w:r>
+        <w:lastRenderedPageBreak/>
+        <w:t>Obese gravid state</w:t>
+      </w:r>
+      <w:commentRangeEnd w:id="7"/>
+      <w:r>
+        <w:rPr>
+          <w:sz w:val="18"/>
+          <w:szCs w:val="18"/>
+        </w:rPr>
+        <w:commentReference w:id="7"/>
       </w:r>
     </w:p>
     <w:p>
       <w:r>
-        <w:t xml:space="preserve">In pregnancies of women who have obesity, there is </w:t>
-      </w:r>
-      <w:commentRangeStart w:id="18"/>
-      <w:r>
-        <w:t>increased insulin signaling</w:t>
-      </w:r>
-      <w:commentRangeEnd w:id="18"/>
+        <w:t>Pregnancies complicated by maternal obesity can have a myriad of effects in the placenta and its transfer of nutrients to the fetus. Women who are obese often present with greater insulin levels than their normal weight counterparts (SOURCE). There is evidence of increased nutrient sensing i</w:t>
+      </w:r>
+      <w:r>
+        <w:t xml:space="preserve">n pregnancies of women who have obesity, there is increased insulin </w:t>
+      </w:r>
+      <w:r>
+        <w:t>in maternal circulation</w:t>
+      </w:r>
+      <w:r>
+        <w:t>. This insulin biding to its receptor activates mTORC1 signaling</w:t>
+      </w:r>
+      <w:r>
+        <w:t xml:space="preserve"> </w:t>
+      </w:r>
+      <w:r>
+        <w:t>(</w:t>
+      </w:r>
+      <w:proofErr w:type="spellStart"/>
+      <w:r>
+        <w:t>laugue</w:t>
+      </w:r>
+      <w:proofErr w:type="spellEnd"/>
+      <w:r>
+        <w:t xml:space="preserve"> et al 2013). </w:t>
+      </w:r>
+      <w:r>
+        <w:t>Still other studies have found evidence that obese mothers have reductions in placental mTOR expression (Martino 2016)</w:t>
+      </w:r>
+      <w:r>
+        <w:t>, accompanied by no changes in upstream (</w:t>
+      </w:r>
+      <w:proofErr w:type="spellStart"/>
+      <w:r>
+        <w:t>akt</w:t>
+      </w:r>
+      <w:proofErr w:type="spellEnd"/>
+      <w:r>
+        <w:t xml:space="preserve">) or downstream (S6) expression. The explanation given was that a rise in </w:t>
+      </w:r>
+      <w:proofErr w:type="spellStart"/>
+      <w:r>
+        <w:t>mtor</w:t>
+      </w:r>
+      <w:proofErr w:type="spellEnd"/>
+      <w:r>
+        <w:t xml:space="preserve"> was only seen when a mother was not only obese, but hyperglycemic (</w:t>
+      </w:r>
+      <w:proofErr w:type="spellStart"/>
+      <w:r>
+        <w:t>martino</w:t>
+      </w:r>
+      <w:proofErr w:type="spellEnd"/>
+      <w:r>
+        <w:t xml:space="preserve"> 2016). Another group found that </w:t>
+      </w:r>
+      <w:proofErr w:type="spellStart"/>
+      <w:r>
+        <w:t>Mtor</w:t>
+      </w:r>
+      <w:proofErr w:type="spellEnd"/>
+      <w:r>
+        <w:t xml:space="preserve"> was increased, as well as enhanced IGF1 signaling in a </w:t>
+      </w:r>
+      <w:r>
+        <w:t>S</w:t>
+      </w:r>
+      <w:r>
+        <w:t xml:space="preserve">wedish cohort (Jansson 2013 -#41 in the Martino paper). </w:t>
+      </w:r>
+      <w:r>
+        <w:t>In pregnancy, there is gathering evidence that fl</w:t>
+      </w:r>
+      <w:r>
+        <w:t>u</w:t>
+      </w:r>
+      <w:r>
+        <w:t xml:space="preserve">x of glucose to the fetus is determined by more than maternal glycemia. </w:t>
+      </w:r>
+      <w:r>
+        <w:t xml:space="preserve"> </w:t>
+      </w:r>
+      <w:r>
+        <w:t xml:space="preserve">In a study of obese, non-diabetic mothers delivering at term, it was found that </w:t>
+      </w:r>
+      <w:r>
+        <w:t>there was no correlation between fasting maternal glucose concentration and fetal umbilical vein glucose, meaning that determinants of flux of nutrients relies on more than simply maternal glycemia (Acosta et al, 2015).</w:t>
+      </w:r>
+      <w:r>
+        <w:t xml:space="preserve"> </w:t>
+      </w:r>
+      <w:commentRangeStart w:id="8"/>
+      <w:r>
+        <w:t>The effects of obesity on placental nutrient transfer of carbohydrate and placental carbohydrate metabolism may rely on gestational weight gain.</w:t>
+      </w:r>
+      <w:commentRangeEnd w:id="8"/>
       <w:r>
         <w:rPr>
           <w:rStyle w:val="CommentReference"/>
         </w:rPr>
-        <w:commentReference w:id="18"/>
-      </w:r>
-      <w:r>
-        <w:t>. This insulin biding to its receptor activates mTORC1 signal</w:t>
-      </w:r>
-      <w:del w:id="19" w:author="Dave Bridges" w:date="2018-01-16T08:39:00Z">
-        <w:r>
-          <w:delText>l</w:delText>
-        </w:r>
-      </w:del>
-      <w:r>
-        <w:t xml:space="preserve">ing, and </w:t>
-      </w:r>
-      <w:commentRangeStart w:id="20"/>
-      <w:r>
-        <w:t xml:space="preserve">affecting </w:t>
-      </w:r>
-      <w:commentRangeEnd w:id="20"/>
-      <w:r>
-        <w:rPr>
-          <w:rStyle w:val="CommentReference"/>
-        </w:rPr>
-        <w:commentReference w:id="20"/>
-      </w:r>
-      <w:r>
-        <w:t>macronutrient metabolism (</w:t>
-      </w:r>
-      <w:proofErr w:type="spellStart"/>
-      <w:r>
-        <w:t>laugue</w:t>
-      </w:r>
-      <w:proofErr w:type="spellEnd"/>
-      <w:r>
-        <w:t xml:space="preserve"> et al 2013). </w:t>
-      </w:r>
-    </w:p>
-    <w:p/>
-    <w:p>
-      <w:r>
-        <w:t>Gestational diabetes</w:t>
+        <w:commentReference w:id="8"/>
+      </w:r>
+      <w:r>
+        <w:t xml:space="preserve"> Oxidative stress was also seen to be greater in the placentas of obese women, with greater expression of SIRT1 and UCP2 than non-obese controls (Martino 2016). Still other studies have found when an increase of expression of </w:t>
+      </w:r>
+      <w:proofErr w:type="spellStart"/>
+      <w:r>
+        <w:t>mtor</w:t>
+      </w:r>
+      <w:proofErr w:type="spellEnd"/>
+      <w:r>
+        <w:t xml:space="preserve"> is present in the placentas of obese mothers, it is accompanied by </w:t>
+      </w:r>
+      <w:r>
+        <w:t>increase of insulin signaling (</w:t>
+      </w:r>
+      <w:proofErr w:type="spellStart"/>
+      <w:r>
+        <w:t>martino</w:t>
+      </w:r>
+      <w:proofErr w:type="spellEnd"/>
+      <w:r>
+        <w:t xml:space="preserve"> 2016). </w:t>
+      </w:r>
+      <w:r>
+        <w:t>Much more often, gestational diabetes is studied instead of obesity</w:t>
+      </w:r>
+      <w:r>
+        <w:t xml:space="preserve">; however, maternal obesity outside of the effects of gestational diabetes or hyperglycemia warrants further research. Especially the use of tracer glucose and flux experiments. </w:t>
       </w:r>
     </w:p>
     <w:p>
-      <w:r>
-        <w:t>In pregnancies complicated by GDM, there is evidence of i</w:t>
-      </w:r>
-      <w:commentRangeStart w:id="21"/>
-      <w:r>
-        <w:t xml:space="preserve">ncreased expression of the GLUT1 transporter </w:t>
-      </w:r>
-      <w:commentRangeEnd w:id="21"/>
+      <w:pPr>
+        <w:rPr>
+          <w:u w:val="single"/>
+        </w:rPr>
+      </w:pPr>
+      <w:commentRangeStart w:id="9"/>
+      <w:r>
+        <w:rPr>
+          <w:u w:val="single"/>
+        </w:rPr>
+        <w:t xml:space="preserve">Other things I found that I bet you included, but have sources for </w:t>
+      </w:r>
+      <w:commentRangeEnd w:id="9"/>
       <w:r>
         <w:rPr>
           <w:rStyle w:val="CommentReference"/>
         </w:rPr>
-        <w:commentReference w:id="21"/>
-      </w:r>
-      <w:r>
-        <w:t>on the fetal interface of placental tissue (</w:t>
-      </w:r>
-      <w:proofErr w:type="spellStart"/>
-      <w:r>
-        <w:t>Laugue</w:t>
-      </w:r>
-      <w:proofErr w:type="spellEnd"/>
-      <w:r>
-        <w:t xml:space="preserve"> et al 2013).</w:t>
+        <w:commentReference w:id="9"/>
+      </w:r>
+    </w:p>
+    <w:p>
+      <w:pPr>
+        <w:pStyle w:val="ListParagraph"/>
+        <w:numPr>
+          <w:ilvl w:val="0"/>
+          <w:numId w:val="2"/>
+        </w:numPr>
+        <w:rPr>
+          <w:u w:val="single"/>
+        </w:rPr>
+      </w:pPr>
+      <w:r>
+        <w:t>Non-diabetic mothers who were obese were more likely to give birth to children of greater birthweight, and had larger placentas (Acosta 2015)</w:t>
+      </w:r>
+      <w:r>
+        <w:t xml:space="preserve"> (Martino 2016)</w:t>
+      </w:r>
+    </w:p>
+    <w:p>
+      <w:pPr>
+        <w:pStyle w:val="ListParagraph"/>
+        <w:numPr>
+          <w:ilvl w:val="0"/>
+          <w:numId w:val="2"/>
+        </w:numPr>
+        <w:rPr>
+          <w:u w:val="single"/>
+        </w:rPr>
+      </w:pPr>
+      <w:r>
+        <w:t>Increased immune cell (monocyte) count present in women who are obese (Martino 2016)</w:t>
+      </w:r>
+    </w:p>
+    <w:p>
+      <w:pPr>
+        <w:pStyle w:val="ListParagraph"/>
+        <w:numPr>
+          <w:ilvl w:val="0"/>
+          <w:numId w:val="2"/>
+        </w:numPr>
+      </w:pPr>
+      <w:r>
+        <w:t>Transfer of nutrients across the basal membrane is thought to be the rate limiting step in nutrient provision (Acosta 2015)</w:t>
+      </w:r>
+    </w:p>
+    <w:p>
+      <w:pPr>
+        <w:pStyle w:val="ListParagraph"/>
+        <w:numPr>
+          <w:ilvl w:val="0"/>
+          <w:numId w:val="2"/>
+        </w:numPr>
+      </w:pPr>
+      <w:r>
+        <w:t>Higher plasma leptin in obese moms (Martino 2016)</w:t>
+      </w:r>
+      <w:r>
+        <w:t xml:space="preserve"> This coincides with increased cord blood leptin of their children upon birth</w:t>
+      </w:r>
+      <w:r>
+        <w:t>s</w:t>
+      </w:r>
+    </w:p>
+    <w:p>
+      <w:pPr>
+        <w:pStyle w:val="ListParagraph"/>
+        <w:numPr>
+          <w:ilvl w:val="0"/>
+          <w:numId w:val="2"/>
+        </w:numPr>
+      </w:pPr>
+      <w:r>
+        <w:t>Could we talk about difficulty in assessing flux because of ethical implications, difficulty of tissue access, and majority of flux papers being in vitro models or from primary cultured explants or trophoblast cell lines? Perhaps in the future directions section.</w:t>
       </w:r>
     </w:p>
     <w:sectPr>
@@ -351,7 +687,7 @@
 </file>
 
 <file path=word/comments.xml><?xml version="1.0" encoding="utf-8"?>
-<w:comments xmlns:wpc="http://schemas.microsoft.com/office/word/2010/wordprocessingCanvas" xmlns:mo="http://schemas.microsoft.com/office/mac/office/2008/main" xmlns:mc="http://schemas.openxmlformats.org/markup-compatibility/2006" xmlns:mv="urn:schemas-microsoft-com:mac:vml" xmlns:o="urn:schemas-microsoft-com:office:office" xmlns:r="http://schemas.openxmlformats.org/officeDocument/2006/relationships" xmlns:m="http://schemas.openxmlformats.org/officeDocument/2006/math" xmlns:v="urn:schemas-microsoft-com:vml" xmlns:wp14="http://schemas.microsoft.com/office/word/2010/wordprocessingDrawing" xmlns:wp="http://schemas.openxmlformats.org/drawingml/2006/wordprocessingDrawing" xmlns:w10="urn:schemas-microsoft-com:office:word" xmlns:w="http://schemas.openxmlformats.org/wordprocessingml/2006/main" xmlns:w14="http://schemas.microsoft.com/office/word/2010/wordml" xmlns:w15="http://schemas.microsoft.com/office/word/2012/wordml" xmlns:wpg="http://schemas.microsoft.com/office/word/2010/wordprocessingGroup" xmlns:wpi="http://schemas.microsoft.com/office/word/2010/wordprocessingInk" xmlns:wne="http://schemas.microsoft.com/office/word/2006/wordml" xmlns:wps="http://schemas.microsoft.com/office/word/2010/wordprocessingShape" mc:Ignorable="w14 w15 wp14">
+<w:comments xmlns:wpc="http://schemas.microsoft.com/office/word/2010/wordprocessingCanvas" xmlns:cx="http://schemas.microsoft.com/office/drawing/2014/chartex" xmlns:cx1="http://schemas.microsoft.com/office/drawing/2015/9/8/chartex" xmlns:cx2="http://schemas.microsoft.com/office/drawing/2015/10/21/chartex" xmlns:cx3="http://schemas.microsoft.com/office/drawing/2016/5/9/chartex" xmlns:cx4="http://schemas.microsoft.com/office/drawing/2016/5/10/chartex" xmlns:cx5="http://schemas.microsoft.com/office/drawing/2016/5/11/chartex" xmlns:cx6="http://schemas.microsoft.com/office/drawing/2016/5/12/chartex" xmlns:cx7="http://schemas.microsoft.com/office/drawing/2016/5/13/chartex" xmlns:cx8="http://schemas.microsoft.com/office/drawing/2016/5/14/chartex" xmlns:mc="http://schemas.openxmlformats.org/markup-compatibility/2006" xmlns:aink="http://schemas.microsoft.com/office/drawing/2016/ink" xmlns:am3d="http://schemas.microsoft.com/office/drawing/2017/model3d" xmlns:o="urn:schemas-microsoft-com:office:office" xmlns:r="http://schemas.openxmlformats.org/officeDocument/2006/relationships" xmlns:m="http://schemas.openxmlformats.org/officeDocument/2006/math" xmlns:v="urn:schemas-microsoft-com:vml" xmlns:wp14="http://schemas.microsoft.com/office/word/2010/wordprocessingDrawing" xmlns:wp="http://schemas.openxmlformats.org/drawingml/2006/wordprocessingDrawing" xmlns:w10="urn:schemas-microsoft-com:office:word" xmlns:w="http://schemas.openxmlformats.org/wordprocessingml/2006/main" xmlns:w14="http://schemas.microsoft.com/office/word/2010/wordml" xmlns:w15="http://schemas.microsoft.com/office/word/2012/wordml" xmlns:w16cid="http://schemas.microsoft.com/office/word/2016/wordml/cid" xmlns:w16se="http://schemas.microsoft.com/office/word/2015/wordml/symex" xmlns:wpg="http://schemas.microsoft.com/office/word/2010/wordprocessingGroup" xmlns:wpi="http://schemas.microsoft.com/office/word/2010/wordprocessingInk" xmlns:wne="http://schemas.microsoft.com/office/word/2006/wordml" xmlns:wps="http://schemas.microsoft.com/office/word/2010/wordprocessingShape" mc:Ignorable="w14 w15 w16se w16cid wp14">
   <w:comment w:id="0" w:author="Dave Bridges" w:date="2018-01-16T08:35:00Z" w:initials="DB">
     <w:p>
       <w:pPr>
@@ -384,7 +720,7 @@
       </w:r>
     </w:p>
   </w:comment>
-  <w:comment w:id="5" w:author="Dave Bridges" w:date="2018-01-16T08:36:00Z" w:initials="DB">
+  <w:comment w:id="3" w:author="Dave Bridges" w:date="2018-01-16T08:36:00Z" w:initials="DB">
     <w:p>
       <w:pPr>
         <w:pStyle w:val="CommentText"/>
@@ -400,7 +736,7 @@
       </w:r>
     </w:p>
   </w:comment>
-  <w:comment w:id="6" w:author="Dave Bridges" w:date="2018-01-16T08:37:00Z" w:initials="DB">
+  <w:comment w:id="4" w:author="Dave Bridges" w:date="2018-01-16T08:39:00Z" w:initials="DB">
     <w:p>
       <w:pPr>
         <w:pStyle w:val="CommentText"/>
@@ -412,11 +748,11 @@
         <w:annotationRef/>
       </w:r>
       <w:r>
-        <w:t>Levels of the transporter?  Or levels of saturation?</w:t>
+        <w:t>Which isoform</w:t>
       </w:r>
     </w:p>
   </w:comment>
-  <w:comment w:id="9" w:author="Dave Bridges" w:date="2018-01-16T08:38:00Z" w:initials="DB">
+  <w:comment w:id="5" w:author="Molly Carter" w:date="2018-02-11T17:13:00Z" w:initials="MC">
     <w:p>
       <w:pPr>
         <w:pStyle w:val="CommentText"/>
@@ -428,11 +764,19 @@
         <w:annotationRef/>
       </w:r>
       <w:r>
-        <w:t>What is this evidence?</w:t>
+        <w:t xml:space="preserve">Was negated by </w:t>
+      </w:r>
+      <w:proofErr w:type="spellStart"/>
+      <w:r>
+        <w:t>Leonce</w:t>
+      </w:r>
+      <w:proofErr w:type="spellEnd"/>
+      <w:r>
+        <w:t xml:space="preserve"> 2006, did you find any evidence of a definitive answer?</w:t>
       </w:r>
     </w:p>
   </w:comment>
-  <w:comment w:id="10" w:author="Dave Bridges" w:date="2018-01-16T08:38:00Z" w:initials="DB">
+  <w:comment w:id="6" w:author="Molly Carter" w:date="2018-02-11T17:42:00Z" w:initials="MC">
     <w:p>
       <w:pPr>
         <w:pStyle w:val="CommentText"/>
@@ -444,11 +788,11 @@
         <w:annotationRef/>
       </w:r>
       <w:r>
-        <w:t>What is the evidence for this?</w:t>
+        <w:t>Looking for a more recent source to definitively say yes or no to its presence.</w:t>
       </w:r>
     </w:p>
   </w:comment>
-  <w:comment w:id="11" w:author="Dave Bridges" w:date="2018-01-16T08:38:00Z" w:initials="DB">
+  <w:comment w:id="7" w:author="Dave Bridges" w:date="2018-01-16T08:43:00Z" w:initials="DB">
     <w:p>
       <w:pPr>
         <w:pStyle w:val="CommentText"/>
@@ -460,11 +804,11 @@
         <w:annotationRef/>
       </w:r>
       <w:r>
-        <w:t>Signaling or glucose transport in sum?</w:t>
+        <w:t>For carbohydrates there are two main things we need to write more about.  One is how obesity or GDM alters flux of glucose to the fetus.  The other is whether increased flux into the placenta (and maybe other signals) drives glucose metabolism (for example DNL) which then is exported to the fetus.</w:t>
       </w:r>
     </w:p>
   </w:comment>
-  <w:comment w:id="12" w:author="Dave Bridges" w:date="2018-01-16T08:39:00Z" w:initials="DB">
+  <w:comment w:id="8" w:author="Molly Carter" w:date="2018-02-11T17:36:00Z" w:initials="MC">
     <w:p>
       <w:pPr>
         <w:pStyle w:val="CommentText"/>
@@ -476,11 +820,11 @@
         <w:annotationRef/>
       </w:r>
       <w:r>
-        <w:t>Which isoform</w:t>
+        <w:t>I read studies where healthier outcomes, and fewer changes in flux/transporter expression come from mothers who are obese and gain either adequate or less than adequate amounts of gestational weight based on the 2009 IOM recommendation. Is this too off topic, or should we further explore this?</w:t>
       </w:r>
     </w:p>
   </w:comment>
-  <w:comment w:id="17" w:author="Dave Bridges" w:date="2018-01-16T08:43:00Z" w:initials="DB">
+  <w:comment w:id="9" w:author="Molly Carter" w:date="2018-02-11T16:58:00Z" w:initials="MC">
     <w:p>
       <w:pPr>
         <w:pStyle w:val="CommentText"/>
@@ -491,80 +835,19 @@
         </w:rPr>
         <w:annotationRef/>
       </w:r>
-      <w:r>
-        <w:t xml:space="preserve">For </w:t>
-      </w:r>
-      <w:proofErr w:type="gramStart"/>
-      <w:r>
-        <w:t>carbohydrates</w:t>
-      </w:r>
-      <w:proofErr w:type="gramEnd"/>
-      <w:r>
-        <w:t xml:space="preserve"> there are two main things we need to write more about.  One is how obesity or GDM alters flux of glucose to the fetus.  The other is whether increased flux into the placenta (and maybe other signals) drives glucose metabolism (for example DNL) which then is exported to the fetus.</w:t>
-      </w:r>
-    </w:p>
-  </w:comment>
-  <w:comment w:id="18" w:author="Dave Bridges" w:date="2018-01-16T08:39:00Z" w:initials="DB">
-    <w:p>
-      <w:pPr>
-        <w:pStyle w:val="CommentText"/>
-      </w:pPr>
-      <w:r>
-        <w:rPr>
-          <w:rStyle w:val="CommentReference"/>
-        </w:rPr>
-        <w:annotationRef/>
-      </w:r>
-      <w:r>
-        <w:t>This seems inconsistent with the statement above that GLUT4 does not play a role</w:t>
-      </w:r>
-    </w:p>
-  </w:comment>
-  <w:comment w:id="20" w:author="Dave Bridges" w:date="2018-01-16T08:33:00Z" w:initials="DB">
-    <w:p>
-      <w:pPr>
-        <w:pStyle w:val="CommentText"/>
-      </w:pPr>
-      <w:r>
-        <w:rPr>
-          <w:rStyle w:val="CommentReference"/>
-        </w:rPr>
-        <w:annotationRef/>
-      </w:r>
-      <w:r>
-        <w:t xml:space="preserve">This is too </w:t>
-      </w:r>
-      <w:proofErr w:type="gramStart"/>
-      <w:r>
-        <w:t>vague,</w:t>
-      </w:r>
-      <w:proofErr w:type="gramEnd"/>
-      <w:r>
-        <w:t xml:space="preserve"> how does it affect metabolism?  </w:t>
-      </w:r>
-    </w:p>
-  </w:comment>
-  <w:comment w:id="21" w:author="Dave Bridges" w:date="2018-01-16T08:34:00Z" w:initials="DB">
-    <w:p>
-      <w:pPr>
-        <w:pStyle w:val="CommentText"/>
-      </w:pPr>
-      <w:r>
-        <w:rPr>
-          <w:rStyle w:val="CommentReference"/>
-        </w:rPr>
-        <w:annotationRef/>
-      </w:r>
-      <w:r>
-        <w:t>Is there any evidence that this correlates with increased glucose transport (</w:t>
-      </w:r>
-      <w:proofErr w:type="spellStart"/>
-      <w:r>
-        <w:t>ie</w:t>
-      </w:r>
-      <w:proofErr w:type="spellEnd"/>
-      <w:r>
-        <w:t xml:space="preserve"> did they follow this with tracers?)</w:t>
+      <w:proofErr w:type="spellStart"/>
+      <w:r>
+        <w:t>Noura</w:t>
+      </w:r>
+      <w:proofErr w:type="spellEnd"/>
+      <w:r>
+        <w:t>, I’m sure your very thorough research has found these things too, but I</w:t>
+      </w:r>
+      <w:r>
+        <w:t xml:space="preserve"> t</w:t>
+      </w:r>
+      <w:r>
+        <w:t xml:space="preserve">hought I’d list them in case you needed additional references for them. Or on the off chance that I found something novel. </w:t>
       </w:r>
     </w:p>
   </w:comment>
@@ -572,32 +855,283 @@
 </file>
 
 <file path=word/commentsExtended.xml><?xml version="1.0" encoding="utf-8"?>
-<w15:commentsEx xmlns:wpc="http://schemas.microsoft.com/office/word/2010/wordprocessingCanvas" xmlns:mo="http://schemas.microsoft.com/office/mac/office/2008/main" xmlns:mc="http://schemas.openxmlformats.org/markup-compatibility/2006" xmlns:mv="urn:schemas-microsoft-com:mac:vml" xmlns:o="urn:schemas-microsoft-com:office:office" xmlns:r="http://schemas.openxmlformats.org/officeDocument/2006/relationships" xmlns:m="http://schemas.openxmlformats.org/officeDocument/2006/math" xmlns:v="urn:schemas-microsoft-com:vml" xmlns:wp14="http://schemas.microsoft.com/office/word/2010/wordprocessingDrawing" xmlns:wp="http://schemas.openxmlformats.org/drawingml/2006/wordprocessingDrawing" xmlns:w10="urn:schemas-microsoft-com:office:word" xmlns:w="http://schemas.openxmlformats.org/wordprocessingml/2006/main" xmlns:w14="http://schemas.microsoft.com/office/word/2010/wordml" xmlns:w15="http://schemas.microsoft.com/office/word/2012/wordml" xmlns:wpg="http://schemas.microsoft.com/office/word/2010/wordprocessingGroup" xmlns:wpi="http://schemas.microsoft.com/office/word/2010/wordprocessingInk" xmlns:wne="http://schemas.microsoft.com/office/word/2006/wordml" xmlns:wps="http://schemas.microsoft.com/office/word/2010/wordprocessingShape" mc:Ignorable="w14 w15 wp14">
-  <w15:commentEx w15:paraId="1697A300" w15:done="0"/>
-  <w15:commentEx w15:paraId="08357C56" w15:done="0"/>
-  <w15:commentEx w15:paraId="3AFE68A0" w15:done="0"/>
-  <w15:commentEx w15:paraId="3CC4D890" w15:done="0"/>
-  <w15:commentEx w15:paraId="09B7171D" w15:done="0"/>
-  <w15:commentEx w15:paraId="5DED800C" w15:done="0"/>
-  <w15:commentEx w15:paraId="280237E2" w15:done="0"/>
-  <w15:commentEx w15:paraId="408E2A1B" w15:done="0"/>
-  <w15:commentEx w15:paraId="36C5465B" w15:done="0"/>
-  <w15:commentEx w15:paraId="26C8D964" w15:done="0"/>
-  <w15:commentEx w15:paraId="64B683B4" w15:done="0"/>
-  <w15:commentEx w15:paraId="48E77A30" w15:done="0"/>
+<w15:commentsEx xmlns:wpc="http://schemas.microsoft.com/office/word/2010/wordprocessingCanvas" xmlns:cx="http://schemas.microsoft.com/office/drawing/2014/chartex" xmlns:cx1="http://schemas.microsoft.com/office/drawing/2015/9/8/chartex" xmlns:cx2="http://schemas.microsoft.com/office/drawing/2015/10/21/chartex" xmlns:cx3="http://schemas.microsoft.com/office/drawing/2016/5/9/chartex" xmlns:cx4="http://schemas.microsoft.com/office/drawing/2016/5/10/chartex" xmlns:cx5="http://schemas.microsoft.com/office/drawing/2016/5/11/chartex" xmlns:cx6="http://schemas.microsoft.com/office/drawing/2016/5/12/chartex" xmlns:cx7="http://schemas.microsoft.com/office/drawing/2016/5/13/chartex" xmlns:cx8="http://schemas.microsoft.com/office/drawing/2016/5/14/chartex" xmlns:mc="http://schemas.openxmlformats.org/markup-compatibility/2006" xmlns:aink="http://schemas.microsoft.com/office/drawing/2016/ink" xmlns:am3d="http://schemas.microsoft.com/office/drawing/2017/model3d" xmlns:o="urn:schemas-microsoft-com:office:office" xmlns:r="http://schemas.openxmlformats.org/officeDocument/2006/relationships" xmlns:m="http://schemas.openxmlformats.org/officeDocument/2006/math" xmlns:v="urn:schemas-microsoft-com:vml" xmlns:wp14="http://schemas.microsoft.com/office/word/2010/wordprocessingDrawing" xmlns:wp="http://schemas.openxmlformats.org/drawingml/2006/wordprocessingDrawing" xmlns:w10="urn:schemas-microsoft-com:office:word" xmlns:w="http://schemas.openxmlformats.org/wordprocessingml/2006/main" xmlns:w14="http://schemas.microsoft.com/office/word/2010/wordml" xmlns:w15="http://schemas.microsoft.com/office/word/2012/wordml" xmlns:w16cid="http://schemas.microsoft.com/office/word/2016/wordml/cid" xmlns:w16se="http://schemas.microsoft.com/office/word/2015/wordml/symex" xmlns:wpg="http://schemas.microsoft.com/office/word/2010/wordprocessingGroup" xmlns:wpi="http://schemas.microsoft.com/office/word/2010/wordprocessingInk" xmlns:wne="http://schemas.microsoft.com/office/word/2006/wordml" xmlns:wps="http://schemas.microsoft.com/office/word/2010/wordprocessingShape" mc:Ignorable="w14 w15 w16se w16cid wp14">
+  <w15:commentEx w15:paraId="717164E2" w15:done="1"/>
+  <w15:commentEx w15:paraId="26383680" w15:done="1"/>
+  <w15:commentEx w15:paraId="558FA4D7" w15:done="1"/>
+  <w15:commentEx w15:paraId="4DC9DC89" w15:done="0"/>
+  <w15:commentEx w15:paraId="541E5F5E" w15:done="0"/>
+  <w15:commentEx w15:paraId="2C3D6CB2" w15:paraIdParent="541E5F5E" w15:done="0"/>
+  <w15:commentEx w15:paraId="131815B8" w15:done="0"/>
+  <w15:commentEx w15:paraId="1441FAE1" w15:done="0"/>
+  <w15:commentEx w15:paraId="048B8720" w15:done="0"/>
 </w15:commentsEx>
 </file>
 
+<file path=word/commentsIds.xml><?xml version="1.0" encoding="utf-8"?>
+<w16cid:commentsIds xmlns:wpc="http://schemas.microsoft.com/office/word/2010/wordprocessingCanvas" xmlns:cx="http://schemas.microsoft.com/office/drawing/2014/chartex" xmlns:cx1="http://schemas.microsoft.com/office/drawing/2015/9/8/chartex" xmlns:cx2="http://schemas.microsoft.com/office/drawing/2015/10/21/chartex" xmlns:cx3="http://schemas.microsoft.com/office/drawing/2016/5/9/chartex" xmlns:cx4="http://schemas.microsoft.com/office/drawing/2016/5/10/chartex" xmlns:cx5="http://schemas.microsoft.com/office/drawing/2016/5/11/chartex" xmlns:cx6="http://schemas.microsoft.com/office/drawing/2016/5/12/chartex" xmlns:cx7="http://schemas.microsoft.com/office/drawing/2016/5/13/chartex" xmlns:cx8="http://schemas.microsoft.com/office/drawing/2016/5/14/chartex" xmlns:mc="http://schemas.openxmlformats.org/markup-compatibility/2006" xmlns:aink="http://schemas.microsoft.com/office/drawing/2016/ink" xmlns:am3d="http://schemas.microsoft.com/office/drawing/2017/model3d" xmlns:o="urn:schemas-microsoft-com:office:office" xmlns:r="http://schemas.openxmlformats.org/officeDocument/2006/relationships" xmlns:m="http://schemas.openxmlformats.org/officeDocument/2006/math" xmlns:v="urn:schemas-microsoft-com:vml" xmlns:wp14="http://schemas.microsoft.com/office/word/2010/wordprocessingDrawing" xmlns:wp="http://schemas.openxmlformats.org/drawingml/2006/wordprocessingDrawing" xmlns:w10="urn:schemas-microsoft-com:office:word" xmlns:w="http://schemas.openxmlformats.org/wordprocessingml/2006/main" xmlns:w14="http://schemas.microsoft.com/office/word/2010/wordml" xmlns:w15="http://schemas.microsoft.com/office/word/2012/wordml" xmlns:w16cid="http://schemas.microsoft.com/office/word/2016/wordml/cid" xmlns:w16se="http://schemas.microsoft.com/office/word/2015/wordml/symex" xmlns:wpg="http://schemas.microsoft.com/office/word/2010/wordprocessingGroup" xmlns:wpi="http://schemas.microsoft.com/office/word/2010/wordprocessingInk" xmlns:wne="http://schemas.microsoft.com/office/word/2006/wordml" xmlns:wps="http://schemas.microsoft.com/office/word/2010/wordprocessingShape" mc:Ignorable="w14 w15 w16se w16cid wp14">
+  <w16cid:commentId w16cid:paraId="717164E2" w16cid:durableId="1E13783A"/>
+  <w16cid:commentId w16cid:paraId="26383680" w16cid:durableId="1E13783B"/>
+  <w16cid:commentId w16cid:paraId="558FA4D7" w16cid:durableId="1E13783C"/>
+  <w16cid:commentId w16cid:paraId="4DC9DC89" w16cid:durableId="1E137841"/>
+  <w16cid:commentId w16cid:paraId="541E5F5E" w16cid:durableId="1E2AF854"/>
+  <w16cid:commentId w16cid:paraId="2C3D6CB2" w16cid:durableId="1E2AFF19"/>
+  <w16cid:commentId w16cid:paraId="131815B8" w16cid:durableId="1E137842"/>
+  <w16cid:commentId w16cid:paraId="1441FAE1" w16cid:durableId="1E2AFDB7"/>
+  <w16cid:commentId w16cid:paraId="048B8720" w16cid:durableId="1E2AF4C4"/>
+</w16cid:commentsIds>
+</file>
+
+<file path=word/numbering.xml><?xml version="1.0" encoding="utf-8"?>
+<w:numbering xmlns:wpc="http://schemas.microsoft.com/office/word/2010/wordprocessingCanvas" xmlns:cx="http://schemas.microsoft.com/office/drawing/2014/chartex" xmlns:cx1="http://schemas.microsoft.com/office/drawing/2015/9/8/chartex" xmlns:cx2="http://schemas.microsoft.com/office/drawing/2015/10/21/chartex" xmlns:cx3="http://schemas.microsoft.com/office/drawing/2016/5/9/chartex" xmlns:cx4="http://schemas.microsoft.com/office/drawing/2016/5/10/chartex" xmlns:cx5="http://schemas.microsoft.com/office/drawing/2016/5/11/chartex" xmlns:cx6="http://schemas.microsoft.com/office/drawing/2016/5/12/chartex" xmlns:cx7="http://schemas.microsoft.com/office/drawing/2016/5/13/chartex" xmlns:cx8="http://schemas.microsoft.com/office/drawing/2016/5/14/chartex" xmlns:mc="http://schemas.openxmlformats.org/markup-compatibility/2006" xmlns:aink="http://schemas.microsoft.com/office/drawing/2016/ink" xmlns:am3d="http://schemas.microsoft.com/office/drawing/2017/model3d" xmlns:o="urn:schemas-microsoft-com:office:office" xmlns:r="http://schemas.openxmlformats.org/officeDocument/2006/relationships" xmlns:m="http://schemas.openxmlformats.org/officeDocument/2006/math" xmlns:v="urn:schemas-microsoft-com:vml" xmlns:wp14="http://schemas.microsoft.com/office/word/2010/wordprocessingDrawing" xmlns:wp="http://schemas.openxmlformats.org/drawingml/2006/wordprocessingDrawing" xmlns:w10="urn:schemas-microsoft-com:office:word" xmlns:w="http://schemas.openxmlformats.org/wordprocessingml/2006/main" xmlns:w14="http://schemas.microsoft.com/office/word/2010/wordml" xmlns:w15="http://schemas.microsoft.com/office/word/2012/wordml" xmlns:w16cid="http://schemas.microsoft.com/office/word/2016/wordml/cid" xmlns:w16se="http://schemas.microsoft.com/office/word/2015/wordml/symex" xmlns:wpg="http://schemas.microsoft.com/office/word/2010/wordprocessingGroup" xmlns:wpi="http://schemas.microsoft.com/office/word/2010/wordprocessingInk" xmlns:wne="http://schemas.microsoft.com/office/word/2006/wordml" xmlns:wps="http://schemas.microsoft.com/office/word/2010/wordprocessingShape" mc:Ignorable="w14 w15 w16se w16cid wp14">
+  <w:abstractNum w:abstractNumId="0" w15:restartNumberingAfterBreak="0">
+    <w:nsid w:val="26956101"/>
+    <w:multiLevelType w:val="hybridMultilevel"/>
+    <w:tmpl w:val="486E2B50"/>
+    <w:lvl w:ilvl="0" w:tplc="04090001">
+      <w:start w:val="1"/>
+      <w:numFmt w:val="bullet"/>
+      <w:lvlText w:val=""/>
+      <w:lvlJc w:val="left"/>
+      <w:pPr>
+        <w:ind w:left="720" w:hanging="360"/>
+      </w:pPr>
+      <w:rPr>
+        <w:rFonts w:ascii="Symbol" w:hAnsi="Symbol" w:hint="default"/>
+      </w:rPr>
+    </w:lvl>
+    <w:lvl w:ilvl="1" w:tplc="04090003" w:tentative="1">
+      <w:start w:val="1"/>
+      <w:numFmt w:val="bullet"/>
+      <w:lvlText w:val="o"/>
+      <w:lvlJc w:val="left"/>
+      <w:pPr>
+        <w:ind w:left="1440" w:hanging="360"/>
+      </w:pPr>
+      <w:rPr>
+        <w:rFonts w:ascii="Courier New" w:hAnsi="Courier New" w:cs="Courier New" w:hint="default"/>
+      </w:rPr>
+    </w:lvl>
+    <w:lvl w:ilvl="2" w:tplc="04090005" w:tentative="1">
+      <w:start w:val="1"/>
+      <w:numFmt w:val="bullet"/>
+      <w:lvlText w:val=""/>
+      <w:lvlJc w:val="left"/>
+      <w:pPr>
+        <w:ind w:left="2160" w:hanging="360"/>
+      </w:pPr>
+      <w:rPr>
+        <w:rFonts w:ascii="Wingdings" w:hAnsi="Wingdings" w:hint="default"/>
+      </w:rPr>
+    </w:lvl>
+    <w:lvl w:ilvl="3" w:tplc="04090001" w:tentative="1">
+      <w:start w:val="1"/>
+      <w:numFmt w:val="bullet"/>
+      <w:lvlText w:val=""/>
+      <w:lvlJc w:val="left"/>
+      <w:pPr>
+        <w:ind w:left="2880" w:hanging="360"/>
+      </w:pPr>
+      <w:rPr>
+        <w:rFonts w:ascii="Symbol" w:hAnsi="Symbol" w:hint="default"/>
+      </w:rPr>
+    </w:lvl>
+    <w:lvl w:ilvl="4" w:tplc="04090003" w:tentative="1">
+      <w:start w:val="1"/>
+      <w:numFmt w:val="bullet"/>
+      <w:lvlText w:val="o"/>
+      <w:lvlJc w:val="left"/>
+      <w:pPr>
+        <w:ind w:left="3600" w:hanging="360"/>
+      </w:pPr>
+      <w:rPr>
+        <w:rFonts w:ascii="Courier New" w:hAnsi="Courier New" w:cs="Courier New" w:hint="default"/>
+      </w:rPr>
+    </w:lvl>
+    <w:lvl w:ilvl="5" w:tplc="04090005" w:tentative="1">
+      <w:start w:val="1"/>
+      <w:numFmt w:val="bullet"/>
+      <w:lvlText w:val=""/>
+      <w:lvlJc w:val="left"/>
+      <w:pPr>
+        <w:ind w:left="4320" w:hanging="360"/>
+      </w:pPr>
+      <w:rPr>
+        <w:rFonts w:ascii="Wingdings" w:hAnsi="Wingdings" w:hint="default"/>
+      </w:rPr>
+    </w:lvl>
+    <w:lvl w:ilvl="6" w:tplc="04090001" w:tentative="1">
+      <w:start w:val="1"/>
+      <w:numFmt w:val="bullet"/>
+      <w:lvlText w:val=""/>
+      <w:lvlJc w:val="left"/>
+      <w:pPr>
+        <w:ind w:left="5040" w:hanging="360"/>
+      </w:pPr>
+      <w:rPr>
+        <w:rFonts w:ascii="Symbol" w:hAnsi="Symbol" w:hint="default"/>
+      </w:rPr>
+    </w:lvl>
+    <w:lvl w:ilvl="7" w:tplc="04090003" w:tentative="1">
+      <w:start w:val="1"/>
+      <w:numFmt w:val="bullet"/>
+      <w:lvlText w:val="o"/>
+      <w:lvlJc w:val="left"/>
+      <w:pPr>
+        <w:ind w:left="5760" w:hanging="360"/>
+      </w:pPr>
+      <w:rPr>
+        <w:rFonts w:ascii="Courier New" w:hAnsi="Courier New" w:cs="Courier New" w:hint="default"/>
+      </w:rPr>
+    </w:lvl>
+    <w:lvl w:ilvl="8" w:tplc="04090005" w:tentative="1">
+      <w:start w:val="1"/>
+      <w:numFmt w:val="bullet"/>
+      <w:lvlText w:val=""/>
+      <w:lvlJc w:val="left"/>
+      <w:pPr>
+        <w:ind w:left="6480" w:hanging="360"/>
+      </w:pPr>
+      <w:rPr>
+        <w:rFonts w:ascii="Wingdings" w:hAnsi="Wingdings" w:hint="default"/>
+      </w:rPr>
+    </w:lvl>
+  </w:abstractNum>
+  <w:abstractNum w:abstractNumId="1" w15:restartNumberingAfterBreak="0">
+    <w:nsid w:val="685846A9"/>
+    <w:multiLevelType w:val="hybridMultilevel"/>
+    <w:tmpl w:val="0A0CD4B8"/>
+    <w:lvl w:ilvl="0" w:tplc="04090001">
+      <w:start w:val="1"/>
+      <w:numFmt w:val="bullet"/>
+      <w:lvlText w:val=""/>
+      <w:lvlJc w:val="left"/>
+      <w:pPr>
+        <w:ind w:left="720" w:hanging="360"/>
+      </w:pPr>
+      <w:rPr>
+        <w:rFonts w:ascii="Symbol" w:hAnsi="Symbol" w:hint="default"/>
+      </w:rPr>
+    </w:lvl>
+    <w:lvl w:ilvl="1" w:tplc="04090003" w:tentative="1">
+      <w:start w:val="1"/>
+      <w:numFmt w:val="bullet"/>
+      <w:lvlText w:val="o"/>
+      <w:lvlJc w:val="left"/>
+      <w:pPr>
+        <w:ind w:left="1440" w:hanging="360"/>
+      </w:pPr>
+      <w:rPr>
+        <w:rFonts w:ascii="Courier New" w:hAnsi="Courier New" w:cs="Courier New" w:hint="default"/>
+      </w:rPr>
+    </w:lvl>
+    <w:lvl w:ilvl="2" w:tplc="04090005" w:tentative="1">
+      <w:start w:val="1"/>
+      <w:numFmt w:val="bullet"/>
+      <w:lvlText w:val=""/>
+      <w:lvlJc w:val="left"/>
+      <w:pPr>
+        <w:ind w:left="2160" w:hanging="360"/>
+      </w:pPr>
+      <w:rPr>
+        <w:rFonts w:ascii="Wingdings" w:hAnsi="Wingdings" w:hint="default"/>
+      </w:rPr>
+    </w:lvl>
+    <w:lvl w:ilvl="3" w:tplc="04090001" w:tentative="1">
+      <w:start w:val="1"/>
+      <w:numFmt w:val="bullet"/>
+      <w:lvlText w:val=""/>
+      <w:lvlJc w:val="left"/>
+      <w:pPr>
+        <w:ind w:left="2880" w:hanging="360"/>
+      </w:pPr>
+      <w:rPr>
+        <w:rFonts w:ascii="Symbol" w:hAnsi="Symbol" w:hint="default"/>
+      </w:rPr>
+    </w:lvl>
+    <w:lvl w:ilvl="4" w:tplc="04090003" w:tentative="1">
+      <w:start w:val="1"/>
+      <w:numFmt w:val="bullet"/>
+      <w:lvlText w:val="o"/>
+      <w:lvlJc w:val="left"/>
+      <w:pPr>
+        <w:ind w:left="3600" w:hanging="360"/>
+      </w:pPr>
+      <w:rPr>
+        <w:rFonts w:ascii="Courier New" w:hAnsi="Courier New" w:cs="Courier New" w:hint="default"/>
+      </w:rPr>
+    </w:lvl>
+    <w:lvl w:ilvl="5" w:tplc="04090005" w:tentative="1">
+      <w:start w:val="1"/>
+      <w:numFmt w:val="bullet"/>
+      <w:lvlText w:val=""/>
+      <w:lvlJc w:val="left"/>
+      <w:pPr>
+        <w:ind w:left="4320" w:hanging="360"/>
+      </w:pPr>
+      <w:rPr>
+        <w:rFonts w:ascii="Wingdings" w:hAnsi="Wingdings" w:hint="default"/>
+      </w:rPr>
+    </w:lvl>
+    <w:lvl w:ilvl="6" w:tplc="04090001" w:tentative="1">
+      <w:start w:val="1"/>
+      <w:numFmt w:val="bullet"/>
+      <w:lvlText w:val=""/>
+      <w:lvlJc w:val="left"/>
+      <w:pPr>
+        <w:ind w:left="5040" w:hanging="360"/>
+      </w:pPr>
+      <w:rPr>
+        <w:rFonts w:ascii="Symbol" w:hAnsi="Symbol" w:hint="default"/>
+      </w:rPr>
+    </w:lvl>
+    <w:lvl w:ilvl="7" w:tplc="04090003" w:tentative="1">
+      <w:start w:val="1"/>
+      <w:numFmt w:val="bullet"/>
+      <w:lvlText w:val="o"/>
+      <w:lvlJc w:val="left"/>
+      <w:pPr>
+        <w:ind w:left="5760" w:hanging="360"/>
+      </w:pPr>
+      <w:rPr>
+        <w:rFonts w:ascii="Courier New" w:hAnsi="Courier New" w:cs="Courier New" w:hint="default"/>
+      </w:rPr>
+    </w:lvl>
+    <w:lvl w:ilvl="8" w:tplc="04090005" w:tentative="1">
+      <w:start w:val="1"/>
+      <w:numFmt w:val="bullet"/>
+      <w:lvlText w:val=""/>
+      <w:lvlJc w:val="left"/>
+      <w:pPr>
+        <w:ind w:left="6480" w:hanging="360"/>
+      </w:pPr>
+      <w:rPr>
+        <w:rFonts w:ascii="Wingdings" w:hAnsi="Wingdings" w:hint="default"/>
+      </w:rPr>
+    </w:lvl>
+  </w:abstractNum>
+  <w:num w:numId="1">
+    <w:abstractNumId w:val="0"/>
+  </w:num>
+  <w:num w:numId="2">
+    <w:abstractNumId w:val="1"/>
+  </w:num>
+</w:numbering>
+</file>
+
 <file path=word/people.xml><?xml version="1.0" encoding="utf-8"?>
-<w15:people xmlns:wpc="http://schemas.microsoft.com/office/word/2010/wordprocessingCanvas" xmlns:mo="http://schemas.microsoft.com/office/mac/office/2008/main" xmlns:mc="http://schemas.openxmlformats.org/markup-compatibility/2006" xmlns:mv="urn:schemas-microsoft-com:mac:vml" xmlns:o="urn:schemas-microsoft-com:office:office" xmlns:r="http://schemas.openxmlformats.org/officeDocument/2006/relationships" xmlns:m="http://schemas.openxmlformats.org/officeDocument/2006/math" xmlns:v="urn:schemas-microsoft-com:vml" xmlns:wp14="http://schemas.microsoft.com/office/word/2010/wordprocessingDrawing" xmlns:wp="http://schemas.openxmlformats.org/drawingml/2006/wordprocessingDrawing" xmlns:w10="urn:schemas-microsoft-com:office:word" xmlns:w="http://schemas.openxmlformats.org/wordprocessingml/2006/main" xmlns:w14="http://schemas.microsoft.com/office/word/2010/wordml" xmlns:w15="http://schemas.microsoft.com/office/word/2012/wordml" xmlns:wpg="http://schemas.microsoft.com/office/word/2010/wordprocessingGroup" xmlns:wpi="http://schemas.microsoft.com/office/word/2010/wordprocessingInk" xmlns:wne="http://schemas.microsoft.com/office/word/2006/wordml" xmlns:wps="http://schemas.microsoft.com/office/word/2010/wordprocessingShape" mc:Ignorable="w14 w15 wp14">
+<w15:people xmlns:wpc="http://schemas.microsoft.com/office/word/2010/wordprocessingCanvas" xmlns:cx="http://schemas.microsoft.com/office/drawing/2014/chartex" xmlns:cx1="http://schemas.microsoft.com/office/drawing/2015/9/8/chartex" xmlns:cx2="http://schemas.microsoft.com/office/drawing/2015/10/21/chartex" xmlns:cx3="http://schemas.microsoft.com/office/drawing/2016/5/9/chartex" xmlns:cx4="http://schemas.microsoft.com/office/drawing/2016/5/10/chartex" xmlns:cx5="http://schemas.microsoft.com/office/drawing/2016/5/11/chartex" xmlns:cx6="http://schemas.microsoft.com/office/drawing/2016/5/12/chartex" xmlns:cx7="http://schemas.microsoft.com/office/drawing/2016/5/13/chartex" xmlns:cx8="http://schemas.microsoft.com/office/drawing/2016/5/14/chartex" xmlns:mc="http://schemas.openxmlformats.org/markup-compatibility/2006" xmlns:aink="http://schemas.microsoft.com/office/drawing/2016/ink" xmlns:am3d="http://schemas.microsoft.com/office/drawing/2017/model3d" xmlns:o="urn:schemas-microsoft-com:office:office" xmlns:r="http://schemas.openxmlformats.org/officeDocument/2006/relationships" xmlns:m="http://schemas.openxmlformats.org/officeDocument/2006/math" xmlns:v="urn:schemas-microsoft-com:vml" xmlns:wp14="http://schemas.microsoft.com/office/word/2010/wordprocessingDrawing" xmlns:wp="http://schemas.openxmlformats.org/drawingml/2006/wordprocessingDrawing" xmlns:w10="urn:schemas-microsoft-com:office:word" xmlns:w="http://schemas.openxmlformats.org/wordprocessingml/2006/main" xmlns:w14="http://schemas.microsoft.com/office/word/2010/wordml" xmlns:w15="http://schemas.microsoft.com/office/word/2012/wordml" xmlns:w16cid="http://schemas.microsoft.com/office/word/2016/wordml/cid" xmlns:w16se="http://schemas.microsoft.com/office/word/2015/wordml/symex" xmlns:wpg="http://schemas.microsoft.com/office/word/2010/wordprocessingGroup" xmlns:wpi="http://schemas.microsoft.com/office/word/2010/wordprocessingInk" xmlns:wne="http://schemas.microsoft.com/office/word/2006/wordml" xmlns:wps="http://schemas.microsoft.com/office/word/2010/wordprocessingShape" mc:Ignorable="w14 w15 w16se w16cid wp14">
   <w15:person w15:author="Dave Bridges">
     <w15:presenceInfo w15:providerId="Windows Live" w15:userId="4bc1184c43c78bbd"/>
+  </w15:person>
+  <w15:person w15:author="Molly Carter">
+    <w15:presenceInfo w15:providerId="Windows Live" w15:userId="80b2a043931789ab"/>
   </w15:person>
 </w15:people>
 </file>
 
 <file path=word/styles.xml><?xml version="1.0" encoding="utf-8"?>
-<w:styles xmlns:mc="http://schemas.openxmlformats.org/markup-compatibility/2006" xmlns:r="http://schemas.openxmlformats.org/officeDocument/2006/relationships" xmlns:w="http://schemas.openxmlformats.org/wordprocessingml/2006/main" xmlns:w14="http://schemas.microsoft.com/office/word/2010/wordml" xmlns:w15="http://schemas.microsoft.com/office/word/2012/wordml" mc:Ignorable="w14 w15">
+<w:styles xmlns:mc="http://schemas.openxmlformats.org/markup-compatibility/2006" xmlns:r="http://schemas.openxmlformats.org/officeDocument/2006/relationships" xmlns:w="http://schemas.openxmlformats.org/wordprocessingml/2006/main" xmlns:w14="http://schemas.microsoft.com/office/word/2010/wordml" xmlns:w15="http://schemas.microsoft.com/office/word/2012/wordml" xmlns:w16cid="http://schemas.microsoft.com/office/word/2016/wordml/cid" xmlns:w16se="http://schemas.microsoft.com/office/word/2015/wordml/symex" mc:Ignorable="w14 w15 w16se w16cid">
   <w:docDefaults>
     <w:rPrDefault>
       <w:rPr>
@@ -613,7 +1147,7 @@
       </w:pPr>
     </w:pPrDefault>
   </w:docDefaults>
-  <w:latentStyles w:defLockedState="0" w:defUIPriority="99" w:defSemiHidden="0" w:defUnhideWhenUsed="0" w:defQFormat="0" w:count="382">
+  <w:latentStyles w:defLockedState="0" w:defUIPriority="99" w:defSemiHidden="0" w:defUnhideWhenUsed="0" w:defQFormat="0" w:count="375">
     <w:lsdException w:name="Normal" w:uiPriority="0" w:qFormat="1"/>
     <w:lsdException w:name="heading 1" w:uiPriority="9" w:qFormat="1"/>
     <w:lsdException w:name="heading 2" w:semiHidden="1" w:uiPriority="9" w:unhideWhenUsed="1" w:qFormat="1"/>
@@ -987,6 +1521,8 @@
     <w:lsdException w:name="List Table 7 Colorful Accent 6" w:uiPriority="52"/>
     <w:lsdException w:name="Mention" w:semiHidden="1" w:unhideWhenUsed="1"/>
     <w:lsdException w:name="Smart Hyperlink" w:semiHidden="1" w:unhideWhenUsed="1"/>
+    <w:lsdException w:name="Hashtag" w:semiHidden="1" w:unhideWhenUsed="1"/>
+    <w:lsdException w:name="Unresolved Mention" w:semiHidden="1" w:unhideWhenUsed="1"/>
   </w:latentStyles>
   <w:style w:type="paragraph" w:default="1" w:styleId="Normal">
     <w:name w:val="Normal"/>
@@ -1019,18 +1555,6 @@
     <w:semiHidden/>
     <w:unhideWhenUsed/>
   </w:style>
-  <w:style w:type="character" w:styleId="CommentReference">
-    <w:name w:val="annotation reference"/>
-    <w:basedOn w:val="DefaultParagraphFont"/>
-    <w:uiPriority w:val="99"/>
-    <w:semiHidden/>
-    <w:unhideWhenUsed/>
-    <w:rsid w:val="00222CA8"/>
-    <w:rPr>
-      <w:sz w:val="18"/>
-      <w:szCs w:val="18"/>
-    </w:rPr>
-  </w:style>
   <w:style w:type="paragraph" w:styleId="CommentText">
     <w:name w:val="annotation text"/>
     <w:basedOn w:val="Normal"/>
@@ -1038,13 +1562,13 @@
     <w:uiPriority w:val="99"/>
     <w:semiHidden/>
     <w:unhideWhenUsed/>
-    <w:rsid w:val="00222CA8"/>
+    <w:rsid w:val="00ED7C8B"/>
     <w:pPr>
       <w:spacing w:line="240" w:lineRule="auto"/>
     </w:pPr>
     <w:rPr>
-      <w:sz w:val="24"/>
-      <w:szCs w:val="24"/>
+      <w:sz w:val="20"/>
+      <w:szCs w:val="20"/>
     </w:rPr>
   </w:style>
   <w:style w:type="character" w:customStyle="1" w:styleId="CommentTextChar">
@@ -1053,40 +1577,22 @@
     <w:link w:val="CommentText"/>
     <w:uiPriority w:val="99"/>
     <w:semiHidden/>
-    <w:rsid w:val="00222CA8"/>
+    <w:rsid w:val="00ED7C8B"/>
     <w:rPr>
-      <w:sz w:val="24"/>
-      <w:szCs w:val="24"/>
-    </w:rPr>
-  </w:style>
-  <w:style w:type="paragraph" w:styleId="CommentSubject">
-    <w:name w:val="annotation subject"/>
-    <w:basedOn w:val="CommentText"/>
-    <w:next w:val="CommentText"/>
-    <w:link w:val="CommentSubjectChar"/>
-    <w:uiPriority w:val="99"/>
-    <w:semiHidden/>
-    <w:unhideWhenUsed/>
-    <w:rsid w:val="00222CA8"/>
-    <w:rPr>
-      <w:b/>
-      <w:bCs/>
       <w:sz w:val="20"/>
       <w:szCs w:val="20"/>
     </w:rPr>
   </w:style>
-  <w:style w:type="character" w:customStyle="1" w:styleId="CommentSubjectChar">
-    <w:name w:val="Comment Subject Char"/>
-    <w:basedOn w:val="CommentTextChar"/>
-    <w:link w:val="CommentSubject"/>
+  <w:style w:type="character" w:styleId="CommentReference">
+    <w:name w:val="annotation reference"/>
+    <w:basedOn w:val="DefaultParagraphFont"/>
     <w:uiPriority w:val="99"/>
     <w:semiHidden/>
-    <w:rsid w:val="00222CA8"/>
+    <w:unhideWhenUsed/>
+    <w:rsid w:val="00ED7C8B"/>
     <w:rPr>
-      <w:b/>
-      <w:bCs/>
-      <w:sz w:val="20"/>
-      <w:szCs w:val="20"/>
+      <w:sz w:val="18"/>
+      <w:szCs w:val="18"/>
     </w:rPr>
   </w:style>
   <w:style w:type="paragraph" w:styleId="BalloonText">
@@ -1096,12 +1602,12 @@
     <w:uiPriority w:val="99"/>
     <w:semiHidden/>
     <w:unhideWhenUsed/>
-    <w:rsid w:val="00222CA8"/>
+    <w:rsid w:val="00ED7C8B"/>
     <w:pPr>
       <w:spacing w:after="0" w:line="240" w:lineRule="auto"/>
     </w:pPr>
     <w:rPr>
-      <w:rFonts w:ascii="Times New Roman" w:hAnsi="Times New Roman" w:cs="Times New Roman"/>
+      <w:rFonts w:ascii="Segoe UI" w:hAnsi="Segoe UI" w:cs="Segoe UI"/>
       <w:sz w:val="18"/>
       <w:szCs w:val="18"/>
     </w:rPr>
@@ -1112,11 +1618,50 @@
     <w:link w:val="BalloonText"/>
     <w:uiPriority w:val="99"/>
     <w:semiHidden/>
-    <w:rsid w:val="00222CA8"/>
+    <w:rsid w:val="00ED7C8B"/>
     <w:rPr>
-      <w:rFonts w:ascii="Times New Roman" w:hAnsi="Times New Roman" w:cs="Times New Roman"/>
+      <w:rFonts w:ascii="Segoe UI" w:hAnsi="Segoe UI" w:cs="Segoe UI"/>
       <w:sz w:val="18"/>
       <w:szCs w:val="18"/>
+    </w:rPr>
+  </w:style>
+  <w:style w:type="paragraph" w:styleId="ListParagraph">
+    <w:name w:val="List Paragraph"/>
+    <w:basedOn w:val="Normal"/>
+    <w:uiPriority w:val="34"/>
+    <w:qFormat/>
+    <w:rsid w:val="006D1D6D"/>
+    <w:pPr>
+      <w:ind w:left="720"/>
+      <w:contextualSpacing/>
+    </w:pPr>
+  </w:style>
+  <w:style w:type="paragraph" w:styleId="CommentSubject">
+    <w:name w:val="annotation subject"/>
+    <w:basedOn w:val="CommentText"/>
+    <w:next w:val="CommentText"/>
+    <w:link w:val="CommentSubjectChar"/>
+    <w:uiPriority w:val="99"/>
+    <w:semiHidden/>
+    <w:unhideWhenUsed/>
+    <w:rsid w:val="00050276"/>
+    <w:rPr>
+      <w:b/>
+      <w:bCs/>
+    </w:rPr>
+  </w:style>
+  <w:style w:type="character" w:customStyle="1" w:styleId="CommentSubjectChar">
+    <w:name w:val="Comment Subject Char"/>
+    <w:basedOn w:val="CommentTextChar"/>
+    <w:link w:val="CommentSubject"/>
+    <w:uiPriority w:val="99"/>
+    <w:semiHidden/>
+    <w:rsid w:val="00050276"/>
+    <w:rPr>
+      <w:b/>
+      <w:bCs/>
+      <w:sz w:val="20"/>
+      <w:szCs w:val="20"/>
     </w:rPr>
   </w:style>
 </w:styles>

</xml_diff>

<commit_message>
Finished with first full draft on CHO. Ready for comments
</commit_message>
<xml_diff>
--- a/Placental Transport Review/Placental metabolism of carbohydrates.docx
+++ b/Placental Transport Review/Placental metabolism of carbohydrates.docx
@@ -56,7 +56,7 @@
       </w:r>
       <w:proofErr w:type="spellEnd"/>
       <w:r>
-        <w:t xml:space="preserve"> et all 2006)</w:t>
+        <w:t xml:space="preserve"> et al 2006)</w:t>
       </w:r>
       <w:r>
         <w:t xml:space="preserve">. </w:t>
@@ -110,10 +110,30 @@
         <w:t>.</w:t>
       </w:r>
       <w:r>
-        <w:t xml:space="preserve"> The most prominent and crucial glucose transporter for gestation is GLUT1.</w:t>
-      </w:r>
-      <w:r>
-        <w:t xml:space="preserve"> The GLUT1 transporter</w:t>
+        <w:t xml:space="preserve"> The most prominent glucose transporter for gestation is GLUT1</w:t>
+      </w:r>
+      <w:r>
+        <w:t xml:space="preserve"> (Brett, 2014)</w:t>
+      </w:r>
+      <w:r>
+        <w:t>.</w:t>
+      </w:r>
+      <w:r>
+        <w:t xml:space="preserve"> </w:t>
+      </w:r>
+      <w:r>
+        <w:t>GLUT1 expression is highest in the placenta (</w:t>
+      </w:r>
+      <w:proofErr w:type="spellStart"/>
+      <w:r>
+        <w:t>sawatze</w:t>
+      </w:r>
+      <w:proofErr w:type="spellEnd"/>
+      <w:r>
+        <w:t xml:space="preserve"> 2014) and increases as gestation progresses (Ericsson 2005). </w:t>
+      </w:r>
+      <w:r>
+        <w:t>The GLUT1 transporter</w:t>
       </w:r>
       <w:r>
         <w:t xml:space="preserve"> is</w:t>
@@ -139,24 +159,42 @@
         <w:t xml:space="preserve">. </w:t>
       </w:r>
       <w:r>
-        <w:t xml:space="preserve">This makes passage of the </w:t>
-      </w:r>
-      <w:bookmarkStart w:id="2" w:name="_GoBack"/>
-      <w:bookmarkEnd w:id="2"/>
+        <w:t xml:space="preserve">This makes passage of </w:t>
+      </w:r>
+      <w:r>
+        <w:t xml:space="preserve">substrates across the basal membrane the rate-limiting one step of fetal nutrient transport (Brett </w:t>
+      </w:r>
+      <w:proofErr w:type="gramStart"/>
+      <w:r>
+        <w:t>2014)</w:t>
+      </w:r>
+      <w:r>
+        <w:t>(</w:t>
+      </w:r>
+      <w:proofErr w:type="gramEnd"/>
+      <w:r>
+        <w:t>Acosta 2015)</w:t>
+      </w:r>
+      <w:r>
+        <w:t>.</w:t>
+      </w:r>
+      <w:r>
+        <w:t xml:space="preserve"> </w:t>
+      </w:r>
       <w:r>
         <w:t xml:space="preserve">Within the normal physiological range of blood glucose, </w:t>
       </w:r>
-      <w:commentRangeStart w:id="3"/>
+      <w:commentRangeStart w:id="2"/>
       <w:r>
         <w:t xml:space="preserve">there is more </w:t>
       </w:r>
-      <w:commentRangeEnd w:id="3"/>
+      <w:commentRangeEnd w:id="2"/>
       <w:r>
         <w:rPr>
           <w:sz w:val="18"/>
           <w:szCs w:val="18"/>
         </w:rPr>
-        <w:commentReference w:id="3"/>
+        <w:commentReference w:id="2"/>
       </w:r>
       <w:r>
         <w:t>GLUT1 on the maternal villous side than on the basal/fetal side (</w:t>
@@ -173,10 +211,18 @@
         <w:t>t</w:t>
       </w:r>
       <w:r>
-        <w:t xml:space="preserve"> al 2013)</w:t>
-      </w:r>
-      <w:r>
-        <w:t>(Day 2013)</w:t>
+        <w:t xml:space="preserve"> al </w:t>
+      </w:r>
+      <w:proofErr w:type="gramStart"/>
+      <w:r>
+        <w:t>2013)</w:t>
+      </w:r>
+      <w:r>
+        <w:t>(</w:t>
+      </w:r>
+      <w:proofErr w:type="gramEnd"/>
+      <w:r>
+        <w:t>Day 2013)</w:t>
       </w:r>
       <w:r>
         <w:t xml:space="preserve">. </w:t>
@@ -191,60 +237,111 @@
         <w:t xml:space="preserve">expression </w:t>
       </w:r>
       <w:r>
-        <w:t>stagnating as gestation progresses (Gallo 2017). The expression of GLUT1 in the basal membrane</w:t>
+        <w:t xml:space="preserve">stagnating as gestation progresses (Gallo </w:t>
+      </w:r>
+      <w:proofErr w:type="gramStart"/>
+      <w:r>
+        <w:t>2017)</w:t>
+      </w:r>
+      <w:r>
+        <w:t>(</w:t>
+      </w:r>
+      <w:proofErr w:type="gramEnd"/>
+      <w:r>
+        <w:t>Brett 2014)</w:t>
+      </w:r>
+      <w:r>
+        <w:t xml:space="preserve">. Because maternal glycemia is </w:t>
+      </w:r>
+      <w:r>
+        <w:t>great</w:t>
+      </w:r>
+      <w:r>
+        <w:t xml:space="preserve">er than that of the fetus, even in </w:t>
+      </w:r>
+      <w:r>
+        <w:t>uncomplicated</w:t>
+      </w:r>
+      <w:r>
+        <w:t xml:space="preserve"> pregnancy</w:t>
+      </w:r>
+      <w:r>
+        <w:t>,</w:t>
+      </w:r>
+      <w:r>
+        <w:t xml:space="preserve"> and the transporters are of passive mechanism, it </w:t>
+      </w:r>
+      <w:r>
+        <w:t>has been</w:t>
+      </w:r>
+      <w:r>
+        <w:t xml:space="preserve"> hypothesized that maternal blood glucose </w:t>
+      </w:r>
+      <w:r>
+        <w:t>drives the rate of</w:t>
+      </w:r>
+      <w:r>
+        <w:t xml:space="preserve"> glucose transport out of maternal circulation. </w:t>
+      </w:r>
+      <w:r>
+        <w:t>F</w:t>
+      </w:r>
+      <w:r>
+        <w:t>etal and placental</w:t>
+      </w:r>
+      <w:r>
+        <w:t xml:space="preserve"> metabolic</w:t>
+      </w:r>
+      <w:r>
+        <w:t xml:space="preserve"> needs, as well as fetal insulinemia play a role in </w:t>
+      </w:r>
+      <w:r>
+        <w:t>determining</w:t>
+      </w:r>
+      <w:r>
+        <w:t xml:space="preserve"> the transfer of glucose (Gallo 2017)</w:t>
+      </w:r>
+      <w:r>
+        <w:t>, meaning that simple glucose concentration differences between maternal and fetal circulation do not fully explain glucose flux to the fetus</w:t>
+      </w:r>
+      <w:r>
+        <w:t xml:space="preserve">. </w:t>
+      </w:r>
+      <w:r>
+        <w:t xml:space="preserve">GLUT3 is also present in the </w:t>
+      </w:r>
+      <w:r>
+        <w:t xml:space="preserve">microvillus membrane of the </w:t>
+      </w:r>
+      <w:r>
+        <w:t xml:space="preserve">placenta </w:t>
+      </w:r>
+      <w:r>
+        <w:t xml:space="preserve">to further </w:t>
+      </w:r>
+      <w:r>
+        <w:t>facilitate glucose flux</w:t>
+      </w:r>
+      <w:r>
+        <w:t xml:space="preserve">. </w:t>
+      </w:r>
+      <w:r>
+        <w:t>Over the course of gestation, GLUT3</w:t>
       </w:r>
       <w:r>
         <w:t xml:space="preserve"> </w:t>
       </w:r>
       <w:r>
-        <w:t xml:space="preserve">Because maternal glycemia is higher than that of the fetus, even in normal pregnancy and the transporters are of passive mechanism, it was hypothesized that maternal blood glucose was the only driver in glucose transport out of maternal circulation. </w:t>
-      </w:r>
-      <w:r>
-        <w:t>GLUT1 expression is highest in the placenta (</w:t>
-      </w:r>
-      <w:proofErr w:type="spellStart"/>
-      <w:r>
-        <w:t>sawatze</w:t>
-      </w:r>
-      <w:proofErr w:type="spellEnd"/>
-      <w:r>
-        <w:t xml:space="preserve"> 2014)</w:t>
-      </w:r>
-      <w:r>
-        <w:t xml:space="preserve"> and increases as gestation progresses (Ericsson 2005)</w:t>
-      </w:r>
-      <w:r>
-        <w:t xml:space="preserve">. </w:t>
-      </w:r>
-      <w:r>
-        <w:t xml:space="preserve">There is that fetal and placental needs, as well as fetal insulinemia also play a critical role in driving the transfer of glucose (Gallo 2017). </w:t>
-      </w:r>
-      <w:r>
-        <w:t xml:space="preserve">GLUT3 is also present in the </w:t>
-      </w:r>
-      <w:r>
-        <w:t xml:space="preserve">microvillus membrane of the </w:t>
-      </w:r>
-      <w:r>
-        <w:t xml:space="preserve">placenta </w:t>
-      </w:r>
-      <w:r>
-        <w:t>to further transport glucose to the fetus</w:t>
-      </w:r>
-      <w:r>
-        <w:t xml:space="preserve">. </w:t>
-      </w:r>
-      <w:r>
-        <w:t>Over the course of gestation, GLUT3</w:t>
-      </w:r>
-      <w:r>
-        <w:t xml:space="preserve"> </w:t>
-      </w:r>
-      <w:r>
         <w:t>expression in the placenta decreases</w:t>
       </w:r>
       <w:r>
-        <w:t>; with expression in the third trimester just 34 percent of baseline 1</w:t>
+        <w:t xml:space="preserve">; with expression in the third trimester just 34 percent of baseline </w:t>
+      </w:r>
+      <w:r>
+        <w:t>(</w:t>
+      </w:r>
+      <w:r>
+        <w:t>1</w:t>
       </w:r>
       <w:r>
         <w:rPr>
@@ -253,7 +350,13 @@
         <w:t>st</w:t>
       </w:r>
       <w:r>
-        <w:t xml:space="preserve"> trimester levels (Brown 2011).</w:t>
+        <w:t xml:space="preserve"> trimester</w:t>
+      </w:r>
+      <w:r>
+        <w:t>)</w:t>
+      </w:r>
+      <w:r>
+        <w:t xml:space="preserve"> levels (Brown 2011).</w:t>
       </w:r>
       <w:r>
         <w:t xml:space="preserve"> </w:t>
@@ -277,7 +380,19 @@
         <w:t xml:space="preserve"> </w:t>
       </w:r>
       <w:r>
-        <w:t xml:space="preserve">However, insulin-dependent transport of glucose appears crucial in transport at early gestation, and expression of GLUT4 declines as gestation continues </w:t>
+        <w:t>However, insulin-dependent transport of glucose appears crucial in transport</w:t>
+      </w:r>
+      <w:r>
+        <w:t xml:space="preserve"> during</w:t>
+      </w:r>
+      <w:r>
+        <w:t xml:space="preserve"> early gestation, </w:t>
+      </w:r>
+      <w:r>
+        <w:t xml:space="preserve">further evidenced by a decline in </w:t>
+      </w:r>
+      <w:r>
+        <w:t xml:space="preserve">expression of GLUT4 as gestation continues </w:t>
       </w:r>
       <w:r>
         <w:t>(</w:t>
@@ -304,7 +419,19 @@
         <w:t xml:space="preserve"> </w:t>
       </w:r>
       <w:r>
-        <w:t>In rat glucose tracer studies, it was found that the placenta sequestered more radio-labeled glucose than the fetus, and it nearly reached the level of maternal brain (</w:t>
+        <w:t xml:space="preserve">In rat glucose tracer studies, it was found that the placenta sequestered more radio-labeled glucose than the fetus, and it nearly reached the </w:t>
+      </w:r>
+      <w:r>
+        <w:t>same level of metabolic demand as</w:t>
+      </w:r>
+      <w:r>
+        <w:t xml:space="preserve"> </w:t>
+      </w:r>
+      <w:r>
+        <w:t>the</w:t>
+      </w:r>
+      <w:r>
+        <w:t xml:space="preserve"> maternal brain (</w:t>
       </w:r>
       <w:proofErr w:type="spellStart"/>
       <w:r>
@@ -312,15 +439,35 @@
       </w:r>
       <w:proofErr w:type="spellEnd"/>
       <w:r>
-        <w:t xml:space="preserve"> 2014), demonstrating a high avidity for glucose, with most being shunted to the fetal unit **</w:t>
+        <w:t xml:space="preserve"> 2014)</w:t>
+      </w:r>
+      <w:r>
+        <w:t xml:space="preserve">. </w:t>
+      </w:r>
+      <w:r>
+        <w:t>Fractional uptake of tracer glucose was 2</w:t>
+      </w:r>
+      <w:r>
+        <w:t>-</w:t>
+      </w:r>
+      <w:r>
+        <w:t>fold less in fetuses than placenta (</w:t>
+      </w:r>
+      <w:proofErr w:type="spellStart"/>
+      <w:r>
+        <w:t>sawatze</w:t>
+      </w:r>
+      <w:proofErr w:type="spellEnd"/>
+      <w:r>
+        <w:t xml:space="preserve"> 2014). </w:t>
       </w:r>
       <w:proofErr w:type="gramStart"/>
       <w:r>
-        <w:t>*.Fractional</w:t>
+        <w:t>The majority of</w:t>
       </w:r>
       <w:proofErr w:type="gramEnd"/>
       <w:r>
-        <w:t xml:space="preserve"> uptake of tracer glucose was 2 fold less in fetuses than placenta (</w:t>
+        <w:t xml:space="preserve"> the variance in accumulation of glucose was explained by fetal size, not placental size (</w:t>
       </w:r>
       <w:proofErr w:type="spellStart"/>
       <w:r>
@@ -328,76 +475,96 @@
       </w:r>
       <w:proofErr w:type="spellEnd"/>
       <w:r>
-        <w:t xml:space="preserve"> 2014). </w:t>
-      </w:r>
-      <w:proofErr w:type="gramStart"/>
-      <w:r>
-        <w:t>The majority of</w:t>
-      </w:r>
-      <w:proofErr w:type="gramEnd"/>
-      <w:r>
-        <w:t xml:space="preserve"> the variance in accumulation of glucose was explained by fetal size, not placental size (</w:t>
-      </w:r>
-      <w:proofErr w:type="spellStart"/>
-      <w:r>
-        <w:t>sawatze</w:t>
-      </w:r>
-      <w:proofErr w:type="spellEnd"/>
-      <w:r>
-        <w:t xml:space="preserve"> 2014). </w:t>
+        <w:t xml:space="preserve"> 2014)</w:t>
+      </w:r>
+      <w:r>
+        <w:t>, demonstrating that the fetus creates much of the demand and sequesters majority of glucose provided in maternal circulation</w:t>
+      </w:r>
+      <w:r>
+        <w:t xml:space="preserve">. </w:t>
       </w:r>
     </w:p>
     <w:p>
       <w:r>
         <w:tab/>
-        <w:t>Glycogen can be stored in the placenta. The concentration of placental glycogen is greatest early in the pregnancy, with steady decline in glycogen storage until term (Blows 1988</w:t>
+      </w:r>
+      <w:r>
+        <w:t>Other carbohydrate metabolism mechanisms take place in the placenta. Among them are the synthesis of g</w:t>
+      </w:r>
+      <w:r>
+        <w:t>lycogen</w:t>
+      </w:r>
+      <w:r>
+        <w:t>,</w:t>
+      </w:r>
+      <w:r>
+        <w:t xml:space="preserve"> </w:t>
+      </w:r>
+      <w:r>
+        <w:t>which is</w:t>
+      </w:r>
+      <w:r>
+        <w:t xml:space="preserve"> stored in the placenta. The concentration of placental glycogen is greatest early in the pregnancy, with steady decline in glycogen storage until term (Blows </w:t>
       </w:r>
       <w:proofErr w:type="gramStart"/>
       <w:r>
-        <w:t>).</w:t>
-      </w:r>
-      <w:r>
-        <w:t>The</w:t>
-      </w:r>
+        <w:t>1988)</w:t>
+      </w:r>
+      <w:r>
+        <w:t>(</w:t>
+      </w:r>
+      <w:proofErr w:type="spellStart"/>
       <w:proofErr w:type="gramEnd"/>
       <w:r>
-        <w:t xml:space="preserve"> normal placenta also holds </w:t>
-      </w:r>
+        <w:t>Hugget</w:t>
+      </w:r>
+      <w:proofErr w:type="spellEnd"/>
+      <w:r>
+        <w:t xml:space="preserve"> 1961)</w:t>
+      </w:r>
+      <w:r>
+        <w:t>.</w:t>
+      </w:r>
+      <w:r>
+        <w:t xml:space="preserve"> Release of glucose from the placenta is controversial. Some studies </w:t>
+      </w:r>
+      <w:proofErr w:type="gramStart"/>
+      <w:r>
+        <w:t xml:space="preserve">state </w:t>
+      </w:r>
+      <w:r>
+        <w:t xml:space="preserve"> </w:t>
+      </w:r>
+      <w:r>
+        <w:t>the</w:t>
+      </w:r>
+      <w:proofErr w:type="gramEnd"/>
+      <w:r>
+        <w:t xml:space="preserve"> placental expresses</w:t>
+      </w:r>
+      <w:r>
+        <w:t xml:space="preserve"> </w:t>
+      </w:r>
+      <w:commentRangeStart w:id="3"/>
       <w:commentRangeStart w:id="4"/>
       <w:r>
-        <w:t xml:space="preserve">an </w:t>
+        <w:t xml:space="preserve">glucose 6 phosphatase, </w:t>
+      </w:r>
+      <w:commentRangeEnd w:id="3"/>
+      <w:r>
+        <w:rPr>
+          <w:rStyle w:val="CommentReference"/>
+        </w:rPr>
+        <w:commentReference w:id="3"/>
       </w:r>
       <w:commentRangeEnd w:id="4"/>
       <w:r>
         <w:rPr>
-          <w:sz w:val="18"/>
-          <w:szCs w:val="18"/>
+          <w:rStyle w:val="CommentReference"/>
         </w:rPr>
         <w:commentReference w:id="4"/>
       </w:r>
       <w:r>
-        <w:t xml:space="preserve">isoform of </w:t>
-      </w:r>
-      <w:commentRangeStart w:id="5"/>
-      <w:commentRangeStart w:id="6"/>
-      <w:r>
-        <w:t xml:space="preserve">glucose 6 phosphatase, </w:t>
-      </w:r>
-      <w:commentRangeEnd w:id="5"/>
-      <w:r>
-        <w:rPr>
-          <w:rStyle w:val="CommentReference"/>
-        </w:rPr>
-        <w:commentReference w:id="5"/>
-      </w:r>
-      <w:commentRangeEnd w:id="6"/>
-      <w:r>
-        <w:rPr>
-          <w:rStyle w:val="CommentReference"/>
-        </w:rPr>
-        <w:commentReference w:id="6"/>
-      </w:r>
-      <w:r>
         <w:t xml:space="preserve">implying </w:t>
       </w:r>
       <w:r>
@@ -407,7 +574,14 @@
         <w:t xml:space="preserve"> to dephosphorylate and release </w:t>
       </w:r>
       <w:r>
-        <w:t>stored glycogen</w:t>
+        <w:t xml:space="preserve">stored </w:t>
+      </w:r>
+      <w:r>
+        <w:t xml:space="preserve">glucose into fetal </w:t>
+      </w:r>
+      <w:r>
+        <w:lastRenderedPageBreak/>
+        <w:t>circulation</w:t>
       </w:r>
       <w:r>
         <w:t xml:space="preserve"> (</w:t>
@@ -421,7 +595,39 @@
         <w:t xml:space="preserve">, 2013). </w:t>
       </w:r>
       <w:r>
-        <w:t>Some evidence points to placental glucose release only utilized during starvation or extreme stress in utero (</w:t>
+        <w:t>Still other state that the placenta does not release glucose into circulation as the term placenta does not demonstrate expression of G6Pase enzyme (</w:t>
+      </w:r>
+      <w:proofErr w:type="spellStart"/>
+      <w:r>
+        <w:t>Hugget</w:t>
+      </w:r>
+      <w:proofErr w:type="spellEnd"/>
+      <w:r>
+        <w:t xml:space="preserve"> 1961). </w:t>
+      </w:r>
+      <w:r>
+        <w:t>Some evidence points to placental glucose release</w:t>
+      </w:r>
+      <w:r>
+        <w:t xml:space="preserve"> mechanisms</w:t>
+      </w:r>
+      <w:r>
+        <w:t xml:space="preserve"> </w:t>
+      </w:r>
+      <w:r>
+        <w:t>activated only</w:t>
+      </w:r>
+      <w:r>
+        <w:t xml:space="preserve"> during starvation or extreme stress </w:t>
+      </w:r>
+      <w:r>
+        <w:rPr>
+          <w:i/>
+        </w:rPr>
+        <w:t>in utero</w:t>
+      </w:r>
+      <w:r>
+        <w:t xml:space="preserve"> (</w:t>
       </w:r>
       <w:proofErr w:type="spellStart"/>
       <w:r>
@@ -429,28 +635,57 @@
       </w:r>
       <w:proofErr w:type="spellEnd"/>
       <w:r>
-        <w:t xml:space="preserve"> 2006). There is evidence that the placenta participates in the lactate-alanine cycle (Schaefer 1993). The placenta undergoes this cycling with the fetus, and in turn uses the lactate that is supplied by fetal recycling (Schaefer 1993). </w:t>
+        <w:t xml:space="preserve"> 2006). There is evidence that the placenta participates in the lactate-alanine cycle (Schaefer 1993). The placenta </w:t>
+      </w:r>
+      <w:r>
+        <w:t>participates</w:t>
+      </w:r>
+      <w:r>
+        <w:t xml:space="preserve"> </w:t>
+      </w:r>
+      <w:r>
+        <w:t xml:space="preserve">in </w:t>
+      </w:r>
+      <w:r>
+        <w:t>this cycling with the fetus,</w:t>
+      </w:r>
+      <w:r>
+        <w:t xml:space="preserve"> producing alanine from glycolytic pyruvate</w:t>
+      </w:r>
+      <w:r>
+        <w:t xml:space="preserve"> and in turn</w:t>
+      </w:r>
+      <w:r>
+        <w:t xml:space="preserve"> utilizing</w:t>
+      </w:r>
+      <w:r>
+        <w:t xml:space="preserve"> lactate that is supplied by fetal</w:t>
+      </w:r>
+      <w:r>
+        <w:t xml:space="preserve"> liver</w:t>
+      </w:r>
+      <w:r>
+        <w:t xml:space="preserve"> (Schaefer 1993). </w:t>
       </w:r>
     </w:p>
     <w:p/>
     <w:p>
-      <w:commentRangeStart w:id="7"/>
-      <w:r>
-        <w:lastRenderedPageBreak/>
-        <w:t>Obese gravid state</w:t>
-      </w:r>
-      <w:commentRangeEnd w:id="7"/>
-      <w:r>
-        <w:rPr>
-          <w:sz w:val="18"/>
-          <w:szCs w:val="18"/>
-        </w:rPr>
-        <w:commentReference w:id="7"/>
+      <w:r>
+        <w:t>Pregnancy complicated with obesity</w:t>
       </w:r>
     </w:p>
     <w:p>
       <w:r>
-        <w:t>Pregnancies complicated by maternal obesity can have a myriad of effects in the placenta and its transfer of nutrients to the fetus. Women who are obese often present with greater insulin levels than their normal weight counterparts (SOURCE). There is evidence of increased nutrient sensing i</w:t>
+        <w:tab/>
+      </w:r>
+      <w:r>
+        <w:t>Pregnancies complicated by maternal obesity can have a myriad of effects in the placenta and its transfer of nutrients to the fetus. Women who are obese often present with greater insulin levels than their normal weight counterparts (</w:t>
+      </w:r>
+      <w:r>
+        <w:t>Higgins, 2011</w:t>
+      </w:r>
+      <w:r>
+        <w:t>). There is evidence of increased nutrient sensing i</w:t>
       </w:r>
       <w:r>
         <w:t xml:space="preserve">n pregnancies of women who have obesity, there is increased insulin </w:t>
@@ -517,10 +752,18 @@
         <w:t>S</w:t>
       </w:r>
       <w:r>
-        <w:t xml:space="preserve">wedish cohort (Jansson 2013 -#41 in the Martino paper). </w:t>
-      </w:r>
-      <w:r>
-        <w:t>In pregnancy, there is gathering evidence that fl</w:t>
+        <w:t xml:space="preserve">wedish cohort (Jansson </w:t>
+      </w:r>
+      <w:proofErr w:type="gramStart"/>
+      <w:r>
+        <w:t>2013)</w:t>
+      </w:r>
+      <w:r>
+        <w:t>In</w:t>
+      </w:r>
+      <w:proofErr w:type="gramEnd"/>
+      <w:r>
+        <w:t xml:space="preserve"> pregnancy, there is gathering evidence that fl</w:t>
       </w:r>
       <w:r>
         <w:t>u</w:t>
@@ -529,52 +772,53 @@
         <w:t xml:space="preserve">x of glucose to the fetus is determined by more than maternal glycemia. </w:t>
       </w:r>
       <w:r>
+        <w:t xml:space="preserve">The presence of maternal obesity has been found to alter expression of GLUT1, increasing its expression in the microvillous membrane, and correlating with greater birthweight (Higgins 2011). This suggests that obesity may increase overall glucose flux to the fetus, however, few studies in humans have used tracer glucose models to definitively delineate increased flux of glucose in obese pregnancy. </w:t>
+      </w:r>
+      <w:r>
+        <w:t xml:space="preserve">In a study of obese, non-diabetic mothers delivering at term, it was found that </w:t>
+      </w:r>
+      <w:r>
+        <w:t>there was no correlation between fasting maternal glucose concentration and fetal umbilical vein glucose, meaning that determinants of flux of nutrients relies on more than simply maternal glycemia (Acosta et al, 2015).</w:t>
+      </w:r>
+      <w:r>
         <w:t xml:space="preserve"> </w:t>
       </w:r>
-      <w:r>
-        <w:t xml:space="preserve">In a study of obese, non-diabetic mothers delivering at term, it was found that </w:t>
-      </w:r>
-      <w:r>
-        <w:t>there was no correlation between fasting maternal glucose concentration and fetal umbilical vein glucose, meaning that determinants of flux of nutrients relies on more than simply maternal glycemia (Acosta et al, 2015).</w:t>
-      </w:r>
-      <w:r>
-        <w:t xml:space="preserve"> </w:t>
-      </w:r>
-      <w:commentRangeStart w:id="8"/>
+      <w:commentRangeStart w:id="5"/>
       <w:r>
         <w:t>The effects of obesity on placental nutrient transfer of carbohydrate and placental carbohydrate metabolism may rely on gestational weight gain.</w:t>
       </w:r>
-      <w:commentRangeEnd w:id="8"/>
+      <w:commentRangeEnd w:id="5"/>
       <w:r>
         <w:rPr>
           <w:rStyle w:val="CommentReference"/>
         </w:rPr>
-        <w:commentReference w:id="8"/>
-      </w:r>
-      <w:r>
-        <w:t xml:space="preserve"> Oxidative stress was also seen to be greater in the placentas of obese women, with greater expression of SIRT1 and UCP2 than non-obese controls (Martino 2016). Still other studies have found when an increase of expression of </w:t>
-      </w:r>
-      <w:proofErr w:type="spellStart"/>
-      <w:r>
-        <w:t>mtor</w:t>
-      </w:r>
-      <w:proofErr w:type="spellEnd"/>
-      <w:r>
-        <w:t xml:space="preserve"> is present in the placentas of obese mothers, it is accompanied by </w:t>
-      </w:r>
-      <w:r>
-        <w:t>increase of insulin signaling (</w:t>
-      </w:r>
-      <w:proofErr w:type="spellStart"/>
-      <w:r>
-        <w:t>martino</w:t>
-      </w:r>
-      <w:proofErr w:type="spellEnd"/>
-      <w:r>
-        <w:t xml:space="preserve"> 2016). </w:t>
-      </w:r>
-      <w:r>
-        <w:t>Much more often, gestational diabetes is studied instead of obesity</w:t>
+        <w:commentReference w:id="5"/>
+      </w:r>
+      <w:r>
+        <w:t xml:space="preserve"> Oxidative stress </w:t>
+      </w:r>
+      <w:r>
+        <w:t>markers are demonstrated to be</w:t>
+      </w:r>
+      <w:r>
+        <w:t xml:space="preserve"> greater in the placentas of obese women, with greater expression of SIRT1 and UCP2 than non-obese controls (Martino 2016). </w:t>
+      </w:r>
+      <w:r>
+        <w:t>Much more often, g</w:t>
+      </w:r>
+      <w:commentRangeStart w:id="6"/>
+      <w:r>
+        <w:t xml:space="preserve">estational </w:t>
+      </w:r>
+      <w:commentRangeEnd w:id="6"/>
+      <w:r>
+        <w:rPr>
+          <w:rStyle w:val="CommentReference"/>
+        </w:rPr>
+        <w:commentReference w:id="6"/>
+      </w:r>
+      <w:r>
+        <w:t>diabetes is studied instead of obesity</w:t>
       </w:r>
       <w:r>
         <w:t xml:space="preserve">; however, maternal obesity outside of the effects of gestational diabetes or hyperglycemia warrants further research. Especially the use of tracer glucose and flux experiments. </w:t>
@@ -586,19 +830,19 @@
           <w:u w:val="single"/>
         </w:rPr>
       </w:pPr>
-      <w:commentRangeStart w:id="9"/>
+      <w:commentRangeStart w:id="7"/>
       <w:r>
         <w:rPr>
           <w:u w:val="single"/>
         </w:rPr>
         <w:t xml:space="preserve">Other things I found that I bet you included, but have sources for </w:t>
       </w:r>
-      <w:commentRangeEnd w:id="9"/>
+      <w:commentRangeEnd w:id="7"/>
       <w:r>
         <w:rPr>
           <w:rStyle w:val="CommentReference"/>
         </w:rPr>
-        <w:commentReference w:id="9"/>
+        <w:commentReference w:id="7"/>
       </w:r>
     </w:p>
     <w:p>
@@ -613,7 +857,19 @@
         </w:rPr>
       </w:pPr>
       <w:r>
-        <w:t>Non-diabetic mothers who were obese were more likely to give birth to children of greater birthweight, and had larger placentas (Acosta 2015)</w:t>
+        <w:t>Non-</w:t>
+      </w:r>
+      <w:r>
+        <w:t>GDM,</w:t>
+      </w:r>
+      <w:r>
+        <w:t xml:space="preserve"> obese </w:t>
+      </w:r>
+      <w:r>
+        <w:t>moms</w:t>
+      </w:r>
+      <w:r>
+        <w:t xml:space="preserve"> more likely to give birth to children of greater birthweight, and larger placentas (Acosta 2015)</w:t>
       </w:r>
       <w:r>
         <w:t xml:space="preserve"> (Martino 2016)</w:t>
@@ -631,7 +887,18 @@
         </w:rPr>
       </w:pPr>
       <w:r>
-        <w:t>Increased immune cell (monocyte) count present in women who are obese (Martino 2016)</w:t>
+        <w:t xml:space="preserve">Increased immune cell (monocyte)in </w:t>
+      </w:r>
+      <w:proofErr w:type="spellStart"/>
+      <w:r>
+        <w:t>plac</w:t>
+      </w:r>
+      <w:proofErr w:type="spellEnd"/>
+      <w:r>
+        <w:t xml:space="preserve">. Of </w:t>
+      </w:r>
+      <w:r>
+        <w:t>women who are obese (Martino 2016)</w:t>
       </w:r>
     </w:p>
     <w:p>
@@ -643,7 +910,13 @@
         </w:numPr>
       </w:pPr>
       <w:r>
-        <w:t>Transfer of nutrients across the basal membrane is thought to be the rate limiting step in nutrient provision (Acosta 2015)</w:t>
+        <w:t>Higher plasma leptin in obese moms (Martino 2016)</w:t>
+      </w:r>
+      <w:r>
+        <w:t xml:space="preserve"> increased cord blood leptin of children upon birth</w:t>
+      </w:r>
+      <w:r>
+        <w:t>s</w:t>
       </w:r>
     </w:p>
     <w:p>
@@ -655,27 +928,21 @@
         </w:numPr>
       </w:pPr>
       <w:r>
-        <w:t>Higher plasma leptin in obese moms (Martino 2016)</w:t>
-      </w:r>
-      <w:r>
-        <w:t xml:space="preserve"> This coincides with increased cord blood leptin of their children upon birth</w:t>
-      </w:r>
-      <w:r>
-        <w:t>s</w:t>
+        <w:t>Could we talk about difficulty in assessing flux because of ethical implications, difficulty of tissue access, and majority of flux papers being in vitro models or from primary cultured explants or trophoblast cell lines? Perhaps in the future directions section.</w:t>
       </w:r>
     </w:p>
     <w:p>
-      <w:pPr>
-        <w:pStyle w:val="ListParagraph"/>
-        <w:numPr>
-          <w:ilvl w:val="0"/>
-          <w:numId w:val="2"/>
-        </w:numPr>
-      </w:pPr>
-      <w:r>
-        <w:t>Could we talk about difficulty in assessing flux because of ethical implications, difficulty of tissue access, and majority of flux papers being in vitro models or from primary cultured explants or trophoblast cell lines? Perhaps in the future directions section.</w:t>
-      </w:r>
+      <w:r>
+        <w:lastRenderedPageBreak/>
+        <w:t>Works consulted</w:t>
+      </w:r>
+      <w:r>
+        <w:t>- giving it to Noura</w:t>
+      </w:r>
+      <w:bookmarkStart w:id="8" w:name="_GoBack"/>
+      <w:bookmarkEnd w:id="8"/>
     </w:p>
+    <w:p/>
     <w:sectPr>
       <w:pgSz w:w="12240" w:h="15840"/>
       <w:pgMar w:top="1440" w:right="1440" w:bottom="1440" w:left="1440" w:header="720" w:footer="720" w:gutter="0"/>
@@ -720,7 +987,7 @@
       </w:r>
     </w:p>
   </w:comment>
-  <w:comment w:id="3" w:author="Dave Bridges" w:date="2018-01-16T08:36:00Z" w:initials="DB">
+  <w:comment w:id="2" w:author="Dave Bridges" w:date="2018-01-16T08:36:00Z" w:initials="DB">
     <w:p>
       <w:pPr>
         <w:pStyle w:val="CommentText"/>
@@ -736,7 +1003,7 @@
       </w:r>
     </w:p>
   </w:comment>
-  <w:comment w:id="4" w:author="Dave Bridges" w:date="2018-01-16T08:39:00Z" w:initials="DB">
+  <w:comment w:id="3" w:author="Molly Carter" w:date="2018-02-11T17:13:00Z" w:initials="MC">
     <w:p>
       <w:pPr>
         <w:pStyle w:val="CommentText"/>
@@ -748,11 +1015,19 @@
         <w:annotationRef/>
       </w:r>
       <w:r>
-        <w:t>Which isoform</w:t>
+        <w:t xml:space="preserve">Was negated by </w:t>
+      </w:r>
+      <w:proofErr w:type="spellStart"/>
+      <w:r>
+        <w:t>Leonce</w:t>
+      </w:r>
+      <w:proofErr w:type="spellEnd"/>
+      <w:r>
+        <w:t xml:space="preserve"> 2006, did you find any evidence of a definitive answer?</w:t>
       </w:r>
     </w:p>
   </w:comment>
-  <w:comment w:id="5" w:author="Molly Carter" w:date="2018-02-11T17:13:00Z" w:initials="MC">
+  <w:comment w:id="4" w:author="Molly Carter" w:date="2018-02-11T17:42:00Z" w:initials="MC">
     <w:p>
       <w:pPr>
         <w:pStyle w:val="CommentText"/>
@@ -764,19 +1039,11 @@
         <w:annotationRef/>
       </w:r>
       <w:r>
-        <w:t xml:space="preserve">Was negated by </w:t>
-      </w:r>
-      <w:proofErr w:type="spellStart"/>
-      <w:r>
-        <w:t>Leonce</w:t>
-      </w:r>
-      <w:proofErr w:type="spellEnd"/>
-      <w:r>
-        <w:t xml:space="preserve"> 2006, did you find any evidence of a definitive answer?</w:t>
+        <w:t>Looking for a more recent source to definitively say yes or no to its presence.</w:t>
       </w:r>
     </w:p>
   </w:comment>
-  <w:comment w:id="6" w:author="Molly Carter" w:date="2018-02-11T17:42:00Z" w:initials="MC">
+  <w:comment w:id="5" w:author="Molly Carter" w:date="2018-02-11T17:36:00Z" w:initials="MC">
     <w:p>
       <w:pPr>
         <w:pStyle w:val="CommentText"/>
@@ -788,11 +1055,11 @@
         <w:annotationRef/>
       </w:r>
       <w:r>
-        <w:t>Looking for a more recent source to definitively say yes or no to its presence.</w:t>
+        <w:t>I read studies where healthier outcomes, and fewer changes in flux/transporter expression come from mothers who are obese and gain either adequate or less than adequate amounts of gestational weight based on the 2009 IOM recommendation. Is this too off topic, or should we further explore this?</w:t>
       </w:r>
     </w:p>
   </w:comment>
-  <w:comment w:id="7" w:author="Dave Bridges" w:date="2018-01-16T08:43:00Z" w:initials="DB">
+  <w:comment w:id="6" w:author="Molly Carter" w:date="2018-02-16T14:17:00Z" w:initials="MC">
     <w:p>
       <w:pPr>
         <w:pStyle w:val="CommentText"/>
@@ -804,27 +1071,19 @@
         <w:annotationRef/>
       </w:r>
       <w:r>
-        <w:t>For carbohydrates there are two main things we need to write more about.  One is how obesity or GDM alters flux of glucose to the fetus.  The other is whether increased flux into the placenta (and maybe other signals) drives glucose metabolism (for example DNL) which then is exported to the fetus.</w:t>
+        <w:t xml:space="preserve">I have researched this, and flux is better explained. But since </w:t>
+      </w:r>
+      <w:proofErr w:type="spellStart"/>
+      <w:r>
+        <w:t>Noura</w:t>
+      </w:r>
+      <w:proofErr w:type="spellEnd"/>
+      <w:r>
+        <w:t xml:space="preserve"> didn’t talk about GDM in the rest of the review I left it out here. Please let me know if you’d like me to include that information and I’ll do so. </w:t>
       </w:r>
     </w:p>
   </w:comment>
-  <w:comment w:id="8" w:author="Molly Carter" w:date="2018-02-11T17:36:00Z" w:initials="MC">
-    <w:p>
-      <w:pPr>
-        <w:pStyle w:val="CommentText"/>
-      </w:pPr>
-      <w:r>
-        <w:rPr>
-          <w:rStyle w:val="CommentReference"/>
-        </w:rPr>
-        <w:annotationRef/>
-      </w:r>
-      <w:r>
-        <w:t>I read studies where healthier outcomes, and fewer changes in flux/transporter expression come from mothers who are obese and gain either adequate or less than adequate amounts of gestational weight based on the 2009 IOM recommendation. Is this too off topic, or should we further explore this?</w:t>
-      </w:r>
-    </w:p>
-  </w:comment>
-  <w:comment w:id="9" w:author="Molly Carter" w:date="2018-02-11T16:58:00Z" w:initials="MC">
+  <w:comment w:id="7" w:author="Molly Carter" w:date="2018-02-11T16:58:00Z" w:initials="MC">
     <w:p>
       <w:pPr>
         <w:pStyle w:val="CommentText"/>
@@ -859,11 +1118,10 @@
   <w15:commentEx w15:paraId="717164E2" w15:done="1"/>
   <w15:commentEx w15:paraId="26383680" w15:done="1"/>
   <w15:commentEx w15:paraId="558FA4D7" w15:done="1"/>
-  <w15:commentEx w15:paraId="4DC9DC89" w15:done="0"/>
   <w15:commentEx w15:paraId="541E5F5E" w15:done="0"/>
   <w15:commentEx w15:paraId="2C3D6CB2" w15:paraIdParent="541E5F5E" w15:done="0"/>
-  <w15:commentEx w15:paraId="131815B8" w15:done="0"/>
   <w15:commentEx w15:paraId="1441FAE1" w15:done="0"/>
+  <w15:commentEx w15:paraId="4CAB1411" w15:done="0"/>
   <w15:commentEx w15:paraId="048B8720" w15:done="0"/>
 </w15:commentsEx>
 </file>
@@ -873,11 +1131,10 @@
   <w16cid:commentId w16cid:paraId="717164E2" w16cid:durableId="1E13783A"/>
   <w16cid:commentId w16cid:paraId="26383680" w16cid:durableId="1E13783B"/>
   <w16cid:commentId w16cid:paraId="558FA4D7" w16cid:durableId="1E13783C"/>
-  <w16cid:commentId w16cid:paraId="4DC9DC89" w16cid:durableId="1E137841"/>
   <w16cid:commentId w16cid:paraId="541E5F5E" w16cid:durableId="1E2AF854"/>
   <w16cid:commentId w16cid:paraId="2C3D6CB2" w16cid:durableId="1E2AFF19"/>
-  <w16cid:commentId w16cid:paraId="131815B8" w16cid:durableId="1E137842"/>
   <w16cid:commentId w16cid:paraId="1441FAE1" w16cid:durableId="1E2AFDB7"/>
+  <w16cid:commentId w16cid:paraId="4CAB1411" w16cid:durableId="1E316673"/>
   <w16cid:commentId w16cid:paraId="048B8720" w16cid:durableId="1E2AF4C4"/>
 </w16cid:commentsIds>
 </file>

</xml_diff>